<commit_message>
README, docs e remoção de classe inutilizada
</commit_message>
<xml_diff>
--- a/docs/ProjetoCliente.docx
+++ b/docs/ProjetoCliente.docx
@@ -5,33 +5,42 @@
     <w:p>
       <w:pPr>
         <w:pStyle w:val="Ttulo1"/>
-        <w:rPr>
-          <w:rFonts w:ascii="Segoe UI" w:hAnsi="Segoe UI" w:cs="Segoe UI"/>
-          <w:b w:val="0"/>
-          <w:bCs w:val="0"/>
-        </w:rPr>
-      </w:pPr>
-      <w:r>
-        <w:rPr>
-          <w:rFonts w:ascii="Segoe UI" w:hAnsi="Segoe UI" w:cs="Segoe UI"/>
-          <w:b w:val="0"/>
-          <w:bCs w:val="0"/>
-        </w:rPr>
-        <w:t>Projeto CRUD - Clientes</w:t>
-      </w:r>
-    </w:p>
-    <w:p>
-      <w:pPr>
-        <w:pStyle w:val="code-line"/>
-        <w:rPr>
-          <w:rFonts w:ascii="Segoe UI" w:hAnsi="Segoe UI" w:cs="Segoe UI"/>
-          <w:sz w:val="21"/>
-          <w:szCs w:val="21"/>
-        </w:rPr>
-      </w:pPr>
-      <w:r>
-        <w:rPr>
-          <w:rFonts w:ascii="Segoe UI" w:hAnsi="Segoe UI" w:cs="Segoe UI"/>
+        <w:jc w:val="center"/>
+        <w:rPr>
+          <w:rFonts w:ascii="Franklin Gothic Book" w:hAnsi="Franklin Gothic Book" w:cs="Segoe UI"/>
+          <w:bCs w:val="0"/>
+          <w:color w:val="ED7D31" w:themeColor="accent2"/>
+        </w:rPr>
+      </w:pPr>
+      <w:r>
+        <w:rPr>
+          <w:rFonts w:ascii="Franklin Gothic Book" w:hAnsi="Franklin Gothic Book" w:cs="Segoe UI"/>
+          <w:bCs w:val="0"/>
+          <w:color w:val="ED7D31" w:themeColor="accent2"/>
+        </w:rPr>
+        <w:t>Projeto Cliente</w:t>
+      </w:r>
+      <w:r>
+        <w:rPr>
+          <w:rFonts w:ascii="Franklin Gothic Book" w:hAnsi="Franklin Gothic Book" w:cs="Segoe UI"/>
+          <w:bCs w:val="0"/>
+          <w:color w:val="ED7D31" w:themeColor="accent2"/>
+        </w:rPr>
+        <w:t xml:space="preserve"> – Teste UOL</w:t>
+      </w:r>
+    </w:p>
+    <w:p>
+      <w:pPr>
+        <w:pStyle w:val="code-line"/>
+        <w:rPr>
+          <w:rFonts w:ascii="Franklin Gothic Book" w:hAnsi="Franklin Gothic Book" w:cs="Segoe UI"/>
+          <w:sz w:val="21"/>
+          <w:szCs w:val="21"/>
+        </w:rPr>
+      </w:pPr>
+      <w:r>
+        <w:rPr>
+          <w:rFonts w:ascii="Franklin Gothic Book" w:hAnsi="Franklin Gothic Book" w:cs="Segoe UI"/>
           <w:sz w:val="21"/>
           <w:szCs w:val="21"/>
         </w:rPr>
@@ -40,7 +49,7 @@
       <w:proofErr w:type="spellStart"/>
       <w:r>
         <w:rPr>
-          <w:rFonts w:ascii="Segoe UI" w:hAnsi="Segoe UI" w:cs="Segoe UI"/>
+          <w:rFonts w:ascii="Franklin Gothic Book" w:hAnsi="Franklin Gothic Book" w:cs="Segoe UI"/>
           <w:sz w:val="21"/>
           <w:szCs w:val="21"/>
         </w:rPr>
@@ -49,7 +58,7 @@
       <w:proofErr w:type="spellEnd"/>
       <w:r>
         <w:rPr>
-          <w:rFonts w:ascii="Segoe UI" w:hAnsi="Segoe UI" w:cs="Segoe UI"/>
+          <w:rFonts w:ascii="Franklin Gothic Book" w:hAnsi="Franklin Gothic Book" w:cs="Segoe UI"/>
           <w:sz w:val="21"/>
           <w:szCs w:val="21"/>
         </w:rPr>
@@ -58,383 +67,551 @@
     </w:p>
     <w:p>
       <w:pPr>
-        <w:pStyle w:val="Ttulo1"/>
-        <w:rPr>
-          <w:rFonts w:ascii="Segoe UI" w:hAnsi="Segoe UI" w:cs="Segoe UI"/>
-          <w:b w:val="0"/>
-          <w:bCs w:val="0"/>
-        </w:rPr>
-      </w:pPr>
-      <w:r>
-        <w:rPr>
-          <w:rStyle w:val="Forte"/>
-          <w:rFonts w:ascii="Segoe UI" w:hAnsi="Segoe UI" w:cs="Segoe UI"/>
+        <w:pStyle w:val="code-line"/>
+        <w:rPr>
+          <w:rFonts w:ascii="Franklin Gothic Book" w:hAnsi="Franklin Gothic Book" w:cs="Segoe UI"/>
           <w:b/>
-          <w:bCs/>
-        </w:rPr>
-        <w:t>O projeto</w:t>
-      </w:r>
-    </w:p>
-    <w:p>
-      <w:pPr>
-        <w:pStyle w:val="code-line"/>
-        <w:rPr>
-          <w:rFonts w:ascii="Segoe UI" w:hAnsi="Segoe UI" w:cs="Segoe UI"/>
-          <w:sz w:val="21"/>
-          <w:szCs w:val="21"/>
-        </w:rPr>
-      </w:pPr>
-      <w:r>
-        <w:rPr>
-          <w:rFonts w:ascii="Segoe UI" w:hAnsi="Segoe UI" w:cs="Segoe UI"/>
-          <w:sz w:val="21"/>
-          <w:szCs w:val="21"/>
-        </w:rPr>
-        <w:t xml:space="preserve">O projeto foi desenvolvido no </w:t>
-      </w:r>
-      <w:proofErr w:type="spellStart"/>
-      <w:r>
-        <w:rPr>
-          <w:rFonts w:ascii="Segoe UI" w:hAnsi="Segoe UI" w:cs="Segoe UI"/>
-          <w:sz w:val="21"/>
-          <w:szCs w:val="21"/>
-        </w:rPr>
-        <w:t>IntelliJ</w:t>
-      </w:r>
-      <w:proofErr w:type="spellEnd"/>
-      <w:r>
-        <w:rPr>
-          <w:rFonts w:ascii="Segoe UI" w:hAnsi="Segoe UI" w:cs="Segoe UI"/>
-          <w:sz w:val="21"/>
-          <w:szCs w:val="21"/>
-        </w:rPr>
-        <w:t xml:space="preserve"> IDEA. Esta IDE tem uma ótima integração com o Spring e </w:t>
-      </w:r>
-      <w:proofErr w:type="spellStart"/>
-      <w:r>
-        <w:rPr>
-          <w:rFonts w:ascii="Segoe UI" w:hAnsi="Segoe UI" w:cs="Segoe UI"/>
-          <w:sz w:val="21"/>
-          <w:szCs w:val="21"/>
-        </w:rPr>
-        <w:t>Maven</w:t>
-      </w:r>
-      <w:proofErr w:type="spellEnd"/>
-      <w:r>
-        <w:rPr>
-          <w:rFonts w:ascii="Segoe UI" w:hAnsi="Segoe UI" w:cs="Segoe UI"/>
-          <w:sz w:val="21"/>
-          <w:szCs w:val="21"/>
-        </w:rPr>
-        <w:t xml:space="preserve">, assim como inteligência de código referência. Para a geração do projeto, foi utilizada a ferramenta Spring </w:t>
-      </w:r>
-      <w:proofErr w:type="spellStart"/>
-      <w:r>
-        <w:rPr>
-          <w:rFonts w:ascii="Segoe UI" w:hAnsi="Segoe UI" w:cs="Segoe UI"/>
-          <w:sz w:val="21"/>
-          <w:szCs w:val="21"/>
-        </w:rPr>
-        <w:t>Initializr</w:t>
-      </w:r>
-      <w:proofErr w:type="spellEnd"/>
-      <w:r>
-        <w:rPr>
-          <w:rFonts w:ascii="Segoe UI" w:hAnsi="Segoe UI" w:cs="Segoe UI"/>
-          <w:sz w:val="21"/>
-          <w:szCs w:val="21"/>
-        </w:rPr>
-        <w:t xml:space="preserve"> (integrada com a IDE).</w:t>
-      </w:r>
-    </w:p>
-    <w:p>
-      <w:pPr>
-        <w:pStyle w:val="Ttulo2"/>
-        <w:rPr>
-          <w:rFonts w:ascii="Segoe UI" w:hAnsi="Segoe UI" w:cs="Segoe UI"/>
-          <w:b w:val="0"/>
-          <w:bCs w:val="0"/>
-        </w:rPr>
-      </w:pPr>
-      <w:r>
-        <w:rPr>
-          <w:rFonts w:ascii="Segoe UI" w:hAnsi="Segoe UI" w:cs="Segoe UI"/>
-          <w:b w:val="0"/>
-          <w:bCs w:val="0"/>
-        </w:rPr>
-        <w:t>Spring Boot</w:t>
-      </w:r>
-    </w:p>
-    <w:p>
-      <w:pPr>
-        <w:pStyle w:val="code-line"/>
-        <w:rPr>
-          <w:rFonts w:ascii="Segoe UI" w:hAnsi="Segoe UI" w:cs="Segoe UI"/>
-          <w:sz w:val="21"/>
-          <w:szCs w:val="21"/>
-        </w:rPr>
-      </w:pPr>
-      <w:r>
-        <w:rPr>
-          <w:rFonts w:ascii="Segoe UI" w:hAnsi="Segoe UI" w:cs="Segoe UI"/>
-          <w:sz w:val="21"/>
-          <w:szCs w:val="21"/>
-        </w:rPr>
-        <w:t>Para a aplicação em si. Roda o servidor de forma que outras configurações de servidores externas não sejam necessárias, assim temos uma aplicação que rodaria em qualquer máquina.</w:t>
-      </w:r>
-    </w:p>
-    <w:p>
-      <w:pPr>
-        <w:pStyle w:val="Ttulo2"/>
-        <w:rPr>
-          <w:rFonts w:ascii="Segoe UI" w:hAnsi="Segoe UI" w:cs="Segoe UI"/>
-          <w:b w:val="0"/>
-          <w:bCs w:val="0"/>
-        </w:rPr>
-      </w:pPr>
-      <w:r>
-        <w:rPr>
-          <w:rFonts w:ascii="Segoe UI" w:hAnsi="Segoe UI" w:cs="Segoe UI"/>
-          <w:b w:val="0"/>
-          <w:bCs w:val="0"/>
-        </w:rPr>
-        <w:t xml:space="preserve">H2 </w:t>
-      </w:r>
-      <w:proofErr w:type="spellStart"/>
-      <w:r>
-        <w:rPr>
-          <w:rFonts w:ascii="Segoe UI" w:hAnsi="Segoe UI" w:cs="Segoe UI"/>
-          <w:b w:val="0"/>
-          <w:bCs w:val="0"/>
-        </w:rPr>
-        <w:t>database</w:t>
-      </w:r>
-      <w:proofErr w:type="spellEnd"/>
-      <w:r>
-        <w:rPr>
-          <w:rFonts w:ascii="Segoe UI" w:hAnsi="Segoe UI" w:cs="Segoe UI"/>
-          <w:b w:val="0"/>
-          <w:bCs w:val="0"/>
-        </w:rPr>
-        <w:t xml:space="preserve"> - Banco de dados</w:t>
-      </w:r>
-    </w:p>
-    <w:p>
-      <w:pPr>
-        <w:pStyle w:val="code-line"/>
-        <w:rPr>
-          <w:rFonts w:ascii="Segoe UI" w:hAnsi="Segoe UI" w:cs="Segoe UI"/>
-          <w:sz w:val="21"/>
-          <w:szCs w:val="21"/>
-        </w:rPr>
-      </w:pPr>
-      <w:r>
-        <w:rPr>
-          <w:rFonts w:ascii="Segoe UI" w:hAnsi="Segoe UI" w:cs="Segoe UI"/>
-          <w:sz w:val="21"/>
-          <w:szCs w:val="21"/>
-        </w:rPr>
-        <w:t>Banco de dados "</w:t>
-      </w:r>
-      <w:proofErr w:type="spellStart"/>
-      <w:r>
-        <w:rPr>
-          <w:rFonts w:ascii="Segoe UI" w:hAnsi="Segoe UI" w:cs="Segoe UI"/>
-          <w:sz w:val="21"/>
-          <w:szCs w:val="21"/>
-        </w:rPr>
-        <w:t>in-memory</w:t>
-      </w:r>
-      <w:proofErr w:type="spellEnd"/>
-      <w:r>
-        <w:rPr>
-          <w:rFonts w:ascii="Segoe UI" w:hAnsi="Segoe UI" w:cs="Segoe UI"/>
-          <w:sz w:val="21"/>
-          <w:szCs w:val="21"/>
-        </w:rPr>
-        <w:t>". Configuração rápida, confiável e suave integração com o Spring Data (JPA).</w:t>
-      </w:r>
-    </w:p>
-    <w:p>
-      <w:pPr>
-        <w:pStyle w:val="code-line"/>
-        <w:rPr>
-          <w:rFonts w:ascii="Segoe UI" w:hAnsi="Segoe UI" w:cs="Segoe UI"/>
-          <w:sz w:val="21"/>
-          <w:szCs w:val="21"/>
-        </w:rPr>
-      </w:pPr>
-      <w:r>
-        <w:rPr>
-          <w:rFonts w:ascii="Segoe UI" w:hAnsi="Segoe UI" w:cs="Segoe UI"/>
-          <w:sz w:val="21"/>
-          <w:szCs w:val="21"/>
-        </w:rPr>
-        <w:t>Para acessar o banco de dados na aplicação:</w:t>
-      </w:r>
-    </w:p>
-    <w:p>
-      <w:pPr>
-        <w:pStyle w:val="code-line"/>
-        <w:rPr>
-          <w:rStyle w:val="CdigoHTML"/>
-          <w:rFonts w:ascii="Consolas" w:hAnsi="Consolas"/>
-          <w:sz w:val="21"/>
-          <w:szCs w:val="21"/>
-        </w:rPr>
-      </w:pPr>
-      <w:r>
-        <w:rPr>
-          <w:rStyle w:val="CdigoHTML"/>
-          <w:rFonts w:ascii="Consolas" w:hAnsi="Consolas"/>
-          <w:sz w:val="21"/>
-          <w:szCs w:val="21"/>
-        </w:rPr>
-        <w:t>{</w:t>
-      </w:r>
-      <w:proofErr w:type="spellStart"/>
-      <w:r>
-        <w:rPr>
-          <w:rStyle w:val="CdigoHTML"/>
-          <w:rFonts w:ascii="Consolas" w:hAnsi="Consolas"/>
-          <w:sz w:val="21"/>
-          <w:szCs w:val="21"/>
-        </w:rPr>
-        <w:t>urlBase</w:t>
-      </w:r>
-      <w:proofErr w:type="spellEnd"/>
-      <w:r>
-        <w:rPr>
-          <w:rStyle w:val="CdigoHTML"/>
-          <w:rFonts w:ascii="Consolas" w:hAnsi="Consolas"/>
-          <w:sz w:val="21"/>
-          <w:szCs w:val="21"/>
-        </w:rPr>
-        <w:t>}/projeto-cliente</w:t>
-      </w:r>
-      <w:r>
-        <w:rPr>
-          <w:rStyle w:val="CdigoHTML"/>
-          <w:rFonts w:ascii="Consolas" w:hAnsi="Consolas"/>
-          <w:sz w:val="21"/>
-          <w:szCs w:val="21"/>
-        </w:rPr>
-        <w:t>/banco</w:t>
-      </w:r>
-    </w:p>
-    <w:p>
-      <w:pPr>
-        <w:pStyle w:val="code-line"/>
-        <w:spacing w:before="0" w:beforeAutospacing="0" w:after="0" w:afterAutospacing="0"/>
-        <w:rPr>
-          <w:rFonts w:ascii="Segoe UI" w:hAnsi="Segoe UI" w:cs="Segoe UI"/>
-          <w:sz w:val="21"/>
-          <w:szCs w:val="21"/>
-        </w:rPr>
-      </w:pPr>
-      <w:r>
-        <w:rPr>
-          <w:rFonts w:ascii="Segoe UI" w:hAnsi="Segoe UI" w:cs="Segoe UI"/>
-          <w:sz w:val="21"/>
-          <w:szCs w:val="21"/>
-        </w:rPr>
-        <w:t xml:space="preserve">Usuário: </w:t>
-      </w:r>
-      <w:proofErr w:type="spellStart"/>
-      <w:r>
-        <w:rPr>
-          <w:rFonts w:ascii="Segoe UI" w:hAnsi="Segoe UI" w:cs="Segoe UI"/>
-          <w:sz w:val="21"/>
-          <w:szCs w:val="21"/>
-        </w:rPr>
-        <w:t>adm</w:t>
-      </w:r>
-      <w:proofErr w:type="spellEnd"/>
-    </w:p>
-    <w:p>
-      <w:pPr>
-        <w:pStyle w:val="code-line"/>
-        <w:spacing w:before="0" w:beforeAutospacing="0" w:after="0" w:afterAutospacing="0"/>
-        <w:rPr>
-          <w:rFonts w:ascii="Segoe UI" w:hAnsi="Segoe UI" w:cs="Segoe UI"/>
-          <w:sz w:val="21"/>
-          <w:szCs w:val="21"/>
-        </w:rPr>
-      </w:pPr>
-      <w:r>
-        <w:rPr>
-          <w:rFonts w:ascii="Segoe UI" w:hAnsi="Segoe UI" w:cs="Segoe UI"/>
-          <w:sz w:val="21"/>
-          <w:szCs w:val="21"/>
-        </w:rPr>
-        <w:t xml:space="preserve">Senha: </w:t>
-      </w:r>
-      <w:proofErr w:type="spellStart"/>
-      <w:r>
-        <w:rPr>
-          <w:rFonts w:ascii="Segoe UI" w:hAnsi="Segoe UI" w:cs="Segoe UI"/>
-          <w:sz w:val="21"/>
-          <w:szCs w:val="21"/>
-        </w:rPr>
-        <w:t>uol</w:t>
-      </w:r>
-      <w:proofErr w:type="spellEnd"/>
-    </w:p>
-    <w:p>
-      <w:pPr>
-        <w:pStyle w:val="code-line"/>
-        <w:rPr>
-          <w:rFonts w:ascii="Segoe UI" w:hAnsi="Segoe UI" w:cs="Segoe UI"/>
-          <w:sz w:val="21"/>
-          <w:szCs w:val="21"/>
-        </w:rPr>
-      </w:pPr>
-      <w:r>
-        <w:rPr>
-          <w:rFonts w:ascii="Segoe UI" w:hAnsi="Segoe UI" w:cs="Segoe UI"/>
-          <w:sz w:val="21"/>
-          <w:szCs w:val="21"/>
-        </w:rPr>
-        <w:t>Exemplo</w:t>
-      </w:r>
-      <w:r>
-        <w:rPr>
-          <w:rFonts w:ascii="Segoe UI" w:hAnsi="Segoe UI" w:cs="Segoe UI"/>
-          <w:sz w:val="21"/>
-          <w:szCs w:val="21"/>
-        </w:rPr>
-        <w:t xml:space="preserve"> </w:t>
-      </w:r>
-      <w:r>
-        <w:rPr>
-          <w:rFonts w:ascii="Segoe UI" w:hAnsi="Segoe UI" w:cs="Segoe UI"/>
-          <w:sz w:val="21"/>
-          <w:szCs w:val="21"/>
-        </w:rPr>
-        <w:t>(local)</w:t>
-      </w:r>
-      <w:r>
-        <w:rPr>
-          <w:rFonts w:ascii="Segoe UI" w:hAnsi="Segoe UI" w:cs="Segoe UI"/>
-          <w:sz w:val="21"/>
-          <w:szCs w:val="21"/>
-        </w:rPr>
-        <w:t>:</w:t>
-      </w:r>
-      <w:r>
-        <w:rPr>
-          <w:rStyle w:val="apple-converted-space"/>
-          <w:rFonts w:ascii="Segoe UI" w:hAnsi="Segoe UI" w:cs="Segoe UI"/>
-          <w:sz w:val="21"/>
-          <w:szCs w:val="21"/>
-        </w:rPr>
-        <w:t> </w:t>
+          <w:sz w:val="21"/>
+          <w:szCs w:val="21"/>
+        </w:rPr>
+      </w:pPr>
+      <w:r>
+        <w:rPr>
+          <w:rFonts w:ascii="Franklin Gothic Book" w:hAnsi="Franklin Gothic Book" w:cs="Segoe UI"/>
+          <w:b/>
+          <w:sz w:val="21"/>
+          <w:szCs w:val="21"/>
+        </w:rPr>
+        <w:t>APIs utilizadas:</w:t>
+      </w:r>
+      <w:bookmarkStart w:id="0" w:name="_GoBack"/>
+      <w:bookmarkEnd w:id="0"/>
+    </w:p>
+    <w:p>
+      <w:pPr>
+        <w:pStyle w:val="code-line"/>
+        <w:spacing w:after="0" w:afterAutospacing="0"/>
+        <w:rPr>
+          <w:rFonts w:ascii="Franklin Gothic Book" w:hAnsi="Franklin Gothic Book" w:cs="Segoe UI"/>
+          <w:sz w:val="21"/>
+          <w:szCs w:val="21"/>
+        </w:rPr>
+      </w:pPr>
+      <w:r>
+        <w:rPr>
+          <w:rFonts w:ascii="Franklin Gothic Book" w:hAnsi="Franklin Gothic Book" w:cs="Segoe UI"/>
+          <w:sz w:val="21"/>
+          <w:szCs w:val="21"/>
+        </w:rPr>
+        <w:t xml:space="preserve">IP Vigilante: </w:t>
       </w:r>
       <w:hyperlink r:id="rId5" w:history="1">
         <w:r>
           <w:rPr>
             <w:rStyle w:val="Hyperlink"/>
-            <w:rFonts w:ascii="Segoe UI" w:hAnsi="Segoe UI" w:cs="Segoe UI"/>
+            <w:rFonts w:ascii="Franklin Gothic Book" w:hAnsi="Franklin Gothic Book" w:cs="Segoe UI"/>
+            <w:sz w:val="21"/>
+            <w:szCs w:val="21"/>
+          </w:rPr>
+          <w:t>https://ipvigilante.com</w:t>
+        </w:r>
+      </w:hyperlink>
+      <w:r>
+        <w:rPr>
+          <w:rFonts w:ascii="Franklin Gothic Book" w:hAnsi="Franklin Gothic Book" w:cs="Segoe UI"/>
+          <w:sz w:val="21"/>
+          <w:szCs w:val="21"/>
+        </w:rPr>
+        <w:t xml:space="preserve"> – geolocalização por IP</w:t>
+      </w:r>
+    </w:p>
+    <w:p>
+      <w:pPr>
+        <w:pStyle w:val="code-line"/>
+        <w:spacing w:after="0" w:afterAutospacing="0"/>
+        <w:rPr>
+          <w:rFonts w:ascii="Franklin Gothic Book" w:hAnsi="Franklin Gothic Book" w:cs="Segoe UI"/>
+          <w:sz w:val="21"/>
+          <w:szCs w:val="21"/>
+        </w:rPr>
+      </w:pPr>
+      <w:proofErr w:type="spellStart"/>
+      <w:r>
+        <w:rPr>
+          <w:rFonts w:ascii="Franklin Gothic Book" w:hAnsi="Franklin Gothic Book" w:cs="Segoe UI"/>
+          <w:sz w:val="21"/>
+          <w:szCs w:val="21"/>
+        </w:rPr>
+        <w:t>MetaWeather</w:t>
+      </w:r>
+      <w:proofErr w:type="spellEnd"/>
+      <w:r>
+        <w:rPr>
+          <w:rFonts w:ascii="Franklin Gothic Book" w:hAnsi="Franklin Gothic Book" w:cs="Segoe UI"/>
+          <w:sz w:val="21"/>
+          <w:szCs w:val="21"/>
+        </w:rPr>
+        <w:t xml:space="preserve"> API: </w:t>
+      </w:r>
+      <w:hyperlink r:id="rId6" w:history="1">
+        <w:r>
+          <w:rPr>
+            <w:rStyle w:val="Hyperlink"/>
+            <w:rFonts w:ascii="Franklin Gothic Book" w:hAnsi="Franklin Gothic Book" w:cs="Segoe UI"/>
+            <w:sz w:val="21"/>
+            <w:szCs w:val="21"/>
+          </w:rPr>
+          <w:t>https://www.metaweather.com/api/</w:t>
+        </w:r>
+      </w:hyperlink>
+      <w:r>
+        <w:rPr>
+          <w:rFonts w:ascii="Franklin Gothic Book" w:hAnsi="Franklin Gothic Book" w:cs="Segoe UI"/>
+          <w:sz w:val="21"/>
+          <w:szCs w:val="21"/>
+        </w:rPr>
+        <w:t xml:space="preserve"> - consulta de clima por latitude, longitude, cidades etc.</w:t>
+      </w:r>
+    </w:p>
+    <w:p>
+      <w:pPr>
+        <w:pStyle w:val="code-line"/>
+        <w:spacing w:after="0" w:afterAutospacing="0"/>
+        <w:rPr>
+          <w:rFonts w:ascii="Franklin Gothic Book" w:hAnsi="Franklin Gothic Book" w:cs="Segoe UI"/>
+          <w:sz w:val="21"/>
+          <w:szCs w:val="21"/>
+        </w:rPr>
+      </w:pPr>
+      <w:proofErr w:type="spellStart"/>
+      <w:r>
+        <w:rPr>
+          <w:rFonts w:ascii="Franklin Gothic Book" w:hAnsi="Franklin Gothic Book" w:cs="Segoe UI"/>
+          <w:sz w:val="21"/>
+          <w:szCs w:val="21"/>
+        </w:rPr>
+        <w:t>Amazon</w:t>
+      </w:r>
+      <w:proofErr w:type="spellEnd"/>
+      <w:r>
+        <w:rPr>
+          <w:rFonts w:ascii="Franklin Gothic Book" w:hAnsi="Franklin Gothic Book" w:cs="Segoe UI"/>
+          <w:sz w:val="21"/>
+          <w:szCs w:val="21"/>
+        </w:rPr>
+        <w:t xml:space="preserve"> </w:t>
+      </w:r>
+      <w:proofErr w:type="spellStart"/>
+      <w:r>
+        <w:rPr>
+          <w:rFonts w:ascii="Franklin Gothic Book" w:hAnsi="Franklin Gothic Book" w:cs="Segoe UI"/>
+          <w:sz w:val="21"/>
+          <w:szCs w:val="21"/>
+        </w:rPr>
+        <w:t>Check</w:t>
+      </w:r>
+      <w:proofErr w:type="spellEnd"/>
+      <w:r>
+        <w:rPr>
+          <w:rFonts w:ascii="Franklin Gothic Book" w:hAnsi="Franklin Gothic Book" w:cs="Segoe UI"/>
+          <w:sz w:val="21"/>
+          <w:szCs w:val="21"/>
+        </w:rPr>
+        <w:t xml:space="preserve"> IP: </w:t>
+      </w:r>
+      <w:hyperlink r:id="rId7" w:history="1">
+        <w:r>
+          <w:rPr>
+            <w:rStyle w:val="Hyperlink"/>
+            <w:rFonts w:ascii="Franklin Gothic Book" w:hAnsi="Franklin Gothic Book" w:cs="Segoe UI"/>
+            <w:sz w:val="21"/>
+            <w:szCs w:val="21"/>
+          </w:rPr>
+          <w:t>http://checkip.amazonaws.com/</w:t>
+        </w:r>
+      </w:hyperlink>
+      <w:r>
+        <w:rPr>
+          <w:rFonts w:ascii="Franklin Gothic Book" w:hAnsi="Franklin Gothic Book" w:cs="Segoe UI"/>
+          <w:sz w:val="21"/>
+          <w:szCs w:val="21"/>
+        </w:rPr>
+        <w:t xml:space="preserve"> - verificação de IP da máquina.</w:t>
+      </w:r>
+    </w:p>
+    <w:p>
+      <w:pPr>
+        <w:pStyle w:val="code-line"/>
+        <w:spacing w:after="0" w:afterAutospacing="0"/>
+        <w:rPr>
+          <w:rFonts w:ascii="Franklin Gothic Book" w:hAnsi="Franklin Gothic Book" w:cs="Segoe UI"/>
+          <w:sz w:val="21"/>
+          <w:szCs w:val="21"/>
+        </w:rPr>
+      </w:pPr>
+    </w:p>
+    <w:p>
+      <w:pPr>
+        <w:pStyle w:val="Ttulo1"/>
+        <w:rPr>
+          <w:rFonts w:ascii="Franklin Gothic Book" w:hAnsi="Franklin Gothic Book" w:cs="Segoe UI"/>
+          <w:b w:val="0"/>
+          <w:bCs w:val="0"/>
+        </w:rPr>
+      </w:pPr>
+      <w:r>
+        <w:rPr>
+          <w:rStyle w:val="Forte"/>
+          <w:rFonts w:ascii="Franklin Gothic Book" w:hAnsi="Franklin Gothic Book" w:cs="Segoe UI"/>
+          <w:b/>
+          <w:bCs/>
+        </w:rPr>
+        <w:t>O projeto</w:t>
+      </w:r>
+    </w:p>
+    <w:p>
+      <w:pPr>
+        <w:pStyle w:val="code-line"/>
+        <w:rPr>
+          <w:rFonts w:ascii="Franklin Gothic Book" w:hAnsi="Franklin Gothic Book" w:cs="Segoe UI"/>
+          <w:sz w:val="21"/>
+          <w:szCs w:val="21"/>
+        </w:rPr>
+      </w:pPr>
+      <w:r>
+        <w:rPr>
+          <w:rFonts w:ascii="Franklin Gothic Book" w:hAnsi="Franklin Gothic Book" w:cs="Segoe UI"/>
+          <w:sz w:val="21"/>
+          <w:szCs w:val="21"/>
+        </w:rPr>
+        <w:t xml:space="preserve">O projeto foi desenvolvido no </w:t>
+      </w:r>
+      <w:proofErr w:type="spellStart"/>
+      <w:r>
+        <w:rPr>
+          <w:rFonts w:ascii="Franklin Gothic Book" w:hAnsi="Franklin Gothic Book" w:cs="Segoe UI"/>
+          <w:sz w:val="21"/>
+          <w:szCs w:val="21"/>
+        </w:rPr>
+        <w:t>IntelliJ</w:t>
+      </w:r>
+      <w:proofErr w:type="spellEnd"/>
+      <w:r>
+        <w:rPr>
+          <w:rFonts w:ascii="Franklin Gothic Book" w:hAnsi="Franklin Gothic Book" w:cs="Segoe UI"/>
+          <w:sz w:val="21"/>
+          <w:szCs w:val="21"/>
+        </w:rPr>
+        <w:t xml:space="preserve"> IDEA. Esta IDE tem uma ótima integração com o Spring e </w:t>
+      </w:r>
+      <w:proofErr w:type="spellStart"/>
+      <w:r>
+        <w:rPr>
+          <w:rFonts w:ascii="Franklin Gothic Book" w:hAnsi="Franklin Gothic Book" w:cs="Segoe UI"/>
+          <w:sz w:val="21"/>
+          <w:szCs w:val="21"/>
+        </w:rPr>
+        <w:t>Maven</w:t>
+      </w:r>
+      <w:proofErr w:type="spellEnd"/>
+      <w:r>
+        <w:rPr>
+          <w:rFonts w:ascii="Franklin Gothic Book" w:hAnsi="Franklin Gothic Book" w:cs="Segoe UI"/>
+          <w:sz w:val="21"/>
+          <w:szCs w:val="21"/>
+        </w:rPr>
+        <w:t xml:space="preserve">, assim como inteligência de código referência. Para a geração do projeto, foi utilizada a ferramenta Spring </w:t>
+      </w:r>
+      <w:proofErr w:type="spellStart"/>
+      <w:r>
+        <w:rPr>
+          <w:rFonts w:ascii="Franklin Gothic Book" w:hAnsi="Franklin Gothic Book" w:cs="Segoe UI"/>
+          <w:sz w:val="21"/>
+          <w:szCs w:val="21"/>
+        </w:rPr>
+        <w:t>Initializr</w:t>
+      </w:r>
+      <w:proofErr w:type="spellEnd"/>
+      <w:r>
+        <w:rPr>
+          <w:rFonts w:ascii="Franklin Gothic Book" w:hAnsi="Franklin Gothic Book" w:cs="Segoe UI"/>
+          <w:sz w:val="21"/>
+          <w:szCs w:val="21"/>
+        </w:rPr>
+        <w:t xml:space="preserve"> (integrada com a IDE).</w:t>
+      </w:r>
+    </w:p>
+    <w:p>
+      <w:pPr>
+        <w:pStyle w:val="Ttulo2"/>
+        <w:rPr>
+          <w:rFonts w:ascii="Franklin Gothic Book" w:hAnsi="Franklin Gothic Book" w:cs="Segoe UI"/>
+          <w:b w:val="0"/>
+          <w:bCs w:val="0"/>
+        </w:rPr>
+      </w:pPr>
+      <w:r>
+        <w:rPr>
+          <w:rFonts w:ascii="Franklin Gothic Book" w:hAnsi="Franklin Gothic Book" w:cs="Segoe UI"/>
+          <w:b w:val="0"/>
+          <w:bCs w:val="0"/>
+        </w:rPr>
+        <w:t>Spring Boot</w:t>
+      </w:r>
+    </w:p>
+    <w:p>
+      <w:pPr>
+        <w:pStyle w:val="code-line"/>
+        <w:rPr>
+          <w:rFonts w:ascii="Franklin Gothic Book" w:hAnsi="Franklin Gothic Book" w:cs="Segoe UI"/>
+          <w:sz w:val="21"/>
+          <w:szCs w:val="21"/>
+        </w:rPr>
+      </w:pPr>
+      <w:r>
+        <w:rPr>
+          <w:rFonts w:ascii="Franklin Gothic Book" w:hAnsi="Franklin Gothic Book" w:cs="Segoe UI"/>
+          <w:sz w:val="21"/>
+          <w:szCs w:val="21"/>
+        </w:rPr>
+        <w:t>Para a aplicação em si. Roda o servidor de forma que outras configurações de servidores externas não sejam necessárias, assim temos uma aplicação que rodaria em qualquer máquina.</w:t>
+      </w:r>
+    </w:p>
+    <w:p>
+      <w:pPr>
+        <w:pStyle w:val="Ttulo2"/>
+        <w:rPr>
+          <w:rFonts w:ascii="Franklin Gothic Book" w:hAnsi="Franklin Gothic Book" w:cs="Segoe UI"/>
+          <w:b w:val="0"/>
+          <w:bCs w:val="0"/>
+        </w:rPr>
+      </w:pPr>
+      <w:r>
+        <w:rPr>
+          <w:rFonts w:ascii="Franklin Gothic Book" w:hAnsi="Franklin Gothic Book" w:cs="Segoe UI"/>
+          <w:b w:val="0"/>
+          <w:bCs w:val="0"/>
+        </w:rPr>
+        <w:t xml:space="preserve">H2 </w:t>
+      </w:r>
+      <w:proofErr w:type="spellStart"/>
+      <w:r>
+        <w:rPr>
+          <w:rFonts w:ascii="Franklin Gothic Book" w:hAnsi="Franklin Gothic Book" w:cs="Segoe UI"/>
+          <w:b w:val="0"/>
+          <w:bCs w:val="0"/>
+        </w:rPr>
+        <w:t>database</w:t>
+      </w:r>
+      <w:proofErr w:type="spellEnd"/>
+      <w:r>
+        <w:rPr>
+          <w:rFonts w:ascii="Franklin Gothic Book" w:hAnsi="Franklin Gothic Book" w:cs="Segoe UI"/>
+          <w:b w:val="0"/>
+          <w:bCs w:val="0"/>
+        </w:rPr>
+        <w:t xml:space="preserve"> - Banco de dados</w:t>
+      </w:r>
+    </w:p>
+    <w:p>
+      <w:pPr>
+        <w:pStyle w:val="code-line"/>
+        <w:rPr>
+          <w:rFonts w:ascii="Franklin Gothic Book" w:hAnsi="Franklin Gothic Book" w:cs="Segoe UI"/>
+          <w:sz w:val="21"/>
+          <w:szCs w:val="21"/>
+        </w:rPr>
+      </w:pPr>
+      <w:r>
+        <w:rPr>
+          <w:rFonts w:ascii="Franklin Gothic Book" w:hAnsi="Franklin Gothic Book" w:cs="Segoe UI"/>
+          <w:sz w:val="21"/>
+          <w:szCs w:val="21"/>
+        </w:rPr>
+        <w:t>Banco de dados "</w:t>
+      </w:r>
+      <w:proofErr w:type="spellStart"/>
+      <w:r>
+        <w:rPr>
+          <w:rFonts w:ascii="Franklin Gothic Book" w:hAnsi="Franklin Gothic Book" w:cs="Segoe UI"/>
+          <w:sz w:val="21"/>
+          <w:szCs w:val="21"/>
+        </w:rPr>
+        <w:t>in-memory</w:t>
+      </w:r>
+      <w:proofErr w:type="spellEnd"/>
+      <w:r>
+        <w:rPr>
+          <w:rFonts w:ascii="Franklin Gothic Book" w:hAnsi="Franklin Gothic Book" w:cs="Segoe UI"/>
+          <w:sz w:val="21"/>
+          <w:szCs w:val="21"/>
+        </w:rPr>
+        <w:t>". Configuração rápida, confiável e suave integração com o Spring Data (JPA).</w:t>
+      </w:r>
+    </w:p>
+    <w:p>
+      <w:pPr>
+        <w:pStyle w:val="code-line"/>
+        <w:rPr>
+          <w:rFonts w:ascii="Franklin Gothic Book" w:hAnsi="Franklin Gothic Book" w:cs="Segoe UI"/>
+          <w:sz w:val="21"/>
+          <w:szCs w:val="21"/>
+        </w:rPr>
+      </w:pPr>
+      <w:r>
+        <w:rPr>
+          <w:rFonts w:ascii="Franklin Gothic Book" w:hAnsi="Franklin Gothic Book" w:cs="Segoe UI"/>
+          <w:sz w:val="21"/>
+          <w:szCs w:val="21"/>
+        </w:rPr>
+        <w:t>Para acessar o banco de dados na aplicação:</w:t>
+      </w:r>
+    </w:p>
+    <w:p>
+      <w:pPr>
+        <w:pStyle w:val="code-line"/>
+        <w:rPr>
+          <w:rStyle w:val="CdigoHTML"/>
+          <w:rFonts w:ascii="Franklin Gothic Book" w:hAnsi="Franklin Gothic Book"/>
+          <w:sz w:val="21"/>
+          <w:szCs w:val="21"/>
+        </w:rPr>
+      </w:pPr>
+      <w:r>
+        <w:rPr>
+          <w:rStyle w:val="CdigoHTML"/>
+          <w:rFonts w:ascii="Franklin Gothic Book" w:hAnsi="Franklin Gothic Book"/>
+          <w:sz w:val="21"/>
+          <w:szCs w:val="21"/>
+        </w:rPr>
+        <w:t>{</w:t>
+      </w:r>
+      <w:proofErr w:type="spellStart"/>
+      <w:r>
+        <w:rPr>
+          <w:rStyle w:val="CdigoHTML"/>
+          <w:rFonts w:ascii="Franklin Gothic Book" w:hAnsi="Franklin Gothic Book"/>
+          <w:sz w:val="21"/>
+          <w:szCs w:val="21"/>
+        </w:rPr>
+        <w:t>urlBase</w:t>
+      </w:r>
+      <w:proofErr w:type="spellEnd"/>
+      <w:r>
+        <w:rPr>
+          <w:rStyle w:val="CdigoHTML"/>
+          <w:rFonts w:ascii="Franklin Gothic Book" w:hAnsi="Franklin Gothic Book"/>
+          <w:sz w:val="21"/>
+          <w:szCs w:val="21"/>
+        </w:rPr>
+        <w:t>}/projeto-cliente/banco</w:t>
+      </w:r>
+    </w:p>
+    <w:p>
+      <w:pPr>
+        <w:pStyle w:val="code-line"/>
+        <w:spacing w:before="0" w:beforeAutospacing="0" w:after="0" w:afterAutospacing="0"/>
+        <w:rPr>
+          <w:rFonts w:ascii="Franklin Gothic Book" w:hAnsi="Franklin Gothic Book" w:cs="Segoe UI"/>
+          <w:sz w:val="21"/>
+          <w:szCs w:val="21"/>
+        </w:rPr>
+      </w:pPr>
+      <w:r>
+        <w:rPr>
+          <w:rFonts w:ascii="Franklin Gothic Book" w:hAnsi="Franklin Gothic Book" w:cs="Segoe UI"/>
+          <w:sz w:val="21"/>
+          <w:szCs w:val="21"/>
+        </w:rPr>
+        <w:t xml:space="preserve">Usuário: </w:t>
+      </w:r>
+      <w:proofErr w:type="spellStart"/>
+      <w:r>
+        <w:rPr>
+          <w:rFonts w:ascii="Franklin Gothic Book" w:hAnsi="Franklin Gothic Book" w:cs="Segoe UI"/>
+          <w:sz w:val="21"/>
+          <w:szCs w:val="21"/>
+        </w:rPr>
+        <w:t>adm</w:t>
+      </w:r>
+      <w:proofErr w:type="spellEnd"/>
+    </w:p>
+    <w:p>
+      <w:pPr>
+        <w:pStyle w:val="code-line"/>
+        <w:spacing w:before="0" w:beforeAutospacing="0" w:after="0" w:afterAutospacing="0"/>
+        <w:rPr>
+          <w:rFonts w:ascii="Franklin Gothic Book" w:hAnsi="Franklin Gothic Book" w:cs="Segoe UI"/>
+          <w:sz w:val="21"/>
+          <w:szCs w:val="21"/>
+        </w:rPr>
+      </w:pPr>
+      <w:r>
+        <w:rPr>
+          <w:rFonts w:ascii="Franklin Gothic Book" w:hAnsi="Franklin Gothic Book" w:cs="Segoe UI"/>
+          <w:sz w:val="21"/>
+          <w:szCs w:val="21"/>
+        </w:rPr>
+        <w:t xml:space="preserve">Senha: </w:t>
+      </w:r>
+      <w:proofErr w:type="spellStart"/>
+      <w:r>
+        <w:rPr>
+          <w:rFonts w:ascii="Franklin Gothic Book" w:hAnsi="Franklin Gothic Book" w:cs="Segoe UI"/>
+          <w:sz w:val="21"/>
+          <w:szCs w:val="21"/>
+        </w:rPr>
+        <w:t>uol</w:t>
+      </w:r>
+      <w:proofErr w:type="spellEnd"/>
+    </w:p>
+    <w:p>
+      <w:pPr>
+        <w:pStyle w:val="code-line"/>
+        <w:rPr>
+          <w:rFonts w:ascii="Franklin Gothic Book" w:hAnsi="Franklin Gothic Book" w:cs="Segoe UI"/>
+          <w:sz w:val="21"/>
+          <w:szCs w:val="21"/>
+        </w:rPr>
+      </w:pPr>
+      <w:r>
+        <w:rPr>
+          <w:rFonts w:ascii="Franklin Gothic Book" w:hAnsi="Franklin Gothic Book" w:cs="Segoe UI"/>
+          <w:sz w:val="21"/>
+          <w:szCs w:val="21"/>
+        </w:rPr>
+        <w:t>Exemplo</w:t>
+      </w:r>
+      <w:r>
+        <w:rPr>
+          <w:rFonts w:ascii="Franklin Gothic Book" w:hAnsi="Franklin Gothic Book" w:cs="Segoe UI"/>
+          <w:sz w:val="21"/>
+          <w:szCs w:val="21"/>
+        </w:rPr>
+        <w:t xml:space="preserve"> (local)</w:t>
+      </w:r>
+      <w:r>
+        <w:rPr>
+          <w:rFonts w:ascii="Franklin Gothic Book" w:hAnsi="Franklin Gothic Book" w:cs="Segoe UI"/>
+          <w:sz w:val="21"/>
+          <w:szCs w:val="21"/>
+        </w:rPr>
+        <w:t>:</w:t>
+      </w:r>
+      <w:r>
+        <w:rPr>
+          <w:rStyle w:val="apple-converted-space"/>
+          <w:rFonts w:ascii="Franklin Gothic Book" w:hAnsi="Franklin Gothic Book" w:cs="Segoe UI"/>
+          <w:sz w:val="21"/>
+          <w:szCs w:val="21"/>
+        </w:rPr>
+        <w:t> </w:t>
+      </w:r>
+      <w:hyperlink r:id="rId8" w:history="1">
+        <w:r>
+          <w:rPr>
+            <w:rStyle w:val="Hyperlink"/>
+            <w:rFonts w:ascii="Franklin Gothic Book" w:hAnsi="Franklin Gothic Book" w:cs="Segoe UI"/>
             <w:color w:val="auto"/>
             <w:sz w:val="21"/>
             <w:szCs w:val="21"/>
@@ -444,7 +621,7 @@
       </w:hyperlink>
       <w:r>
         <w:rPr>
-          <w:rFonts w:ascii="Segoe UI" w:hAnsi="Segoe UI" w:cs="Segoe UI"/>
+          <w:rFonts w:ascii="Franklin Gothic Book" w:hAnsi="Franklin Gothic Book" w:cs="Segoe UI"/>
           <w:sz w:val="21"/>
           <w:szCs w:val="21"/>
         </w:rPr>
@@ -453,7 +630,7 @@
       <w:r>
         <w:rPr>
           <w:rStyle w:val="apple-converted-space"/>
-          <w:rFonts w:ascii="Segoe UI" w:hAnsi="Segoe UI" w:cs="Segoe UI"/>
+          <w:rFonts w:ascii="Franklin Gothic Book" w:hAnsi="Franklin Gothic Book" w:cs="Segoe UI"/>
           <w:sz w:val="21"/>
           <w:szCs w:val="21"/>
         </w:rPr>
@@ -464,15 +641,15 @@
       <w:pPr>
         <w:pStyle w:val="Ttulo2"/>
         <w:rPr>
-          <w:rFonts w:ascii="Segoe UI" w:hAnsi="Segoe UI" w:cs="Segoe UI"/>
-          <w:b w:val="0"/>
-          <w:bCs w:val="0"/>
-        </w:rPr>
-      </w:pPr>
-      <w:proofErr w:type="spellStart"/>
-      <w:r>
-        <w:rPr>
-          <w:rFonts w:ascii="Segoe UI" w:hAnsi="Segoe UI" w:cs="Segoe UI"/>
+          <w:rFonts w:ascii="Franklin Gothic Book" w:hAnsi="Franklin Gothic Book" w:cs="Segoe UI"/>
+          <w:b w:val="0"/>
+          <w:bCs w:val="0"/>
+        </w:rPr>
+      </w:pPr>
+      <w:proofErr w:type="spellStart"/>
+      <w:r>
+        <w:rPr>
+          <w:rFonts w:ascii="Franklin Gothic Book" w:hAnsi="Franklin Gothic Book" w:cs="Segoe UI"/>
           <w:b w:val="0"/>
           <w:bCs w:val="0"/>
         </w:rPr>
@@ -484,31 +661,23 @@
       <w:pPr>
         <w:pStyle w:val="code-line"/>
         <w:rPr>
-          <w:rFonts w:ascii="Segoe UI" w:hAnsi="Segoe UI" w:cs="Segoe UI"/>
-          <w:sz w:val="21"/>
-          <w:szCs w:val="21"/>
-        </w:rPr>
-      </w:pPr>
-      <w:r>
-        <w:rPr>
-          <w:rFonts w:ascii="Segoe UI" w:hAnsi="Segoe UI" w:cs="Segoe UI"/>
-          <w:sz w:val="21"/>
-          <w:szCs w:val="21"/>
-        </w:rPr>
-        <w:t>Gerenciamento de dependências e build</w:t>
-      </w:r>
-      <w:r>
-        <w:rPr>
-          <w:rFonts w:ascii="Segoe UI" w:hAnsi="Segoe UI" w:cs="Segoe UI"/>
-          <w:sz w:val="21"/>
-          <w:szCs w:val="21"/>
-        </w:rPr>
-        <w:t xml:space="preserve"> do projeto. O projeto </w:t>
-      </w:r>
-      <w:proofErr w:type="spellStart"/>
-      <w:r>
-        <w:rPr>
-          <w:rFonts w:ascii="Segoe UI" w:hAnsi="Segoe UI" w:cs="Segoe UI"/>
+          <w:rFonts w:ascii="Franklin Gothic Book" w:hAnsi="Franklin Gothic Book" w:cs="Segoe UI"/>
+          <w:sz w:val="21"/>
+          <w:szCs w:val="21"/>
+        </w:rPr>
+      </w:pPr>
+      <w:r>
+        <w:rPr>
+          <w:rFonts w:ascii="Franklin Gothic Book" w:hAnsi="Franklin Gothic Book" w:cs="Segoe UI"/>
+          <w:sz w:val="21"/>
+          <w:szCs w:val="21"/>
+        </w:rPr>
+        <w:t xml:space="preserve">Gerenciamento de dependências e build do projeto. O projeto </w:t>
+      </w:r>
+      <w:proofErr w:type="spellStart"/>
+      <w:r>
+        <w:rPr>
+          <w:rFonts w:ascii="Franklin Gothic Book" w:hAnsi="Franklin Gothic Book" w:cs="Segoe UI"/>
           <w:sz w:val="21"/>
           <w:szCs w:val="21"/>
         </w:rPr>
@@ -517,7 +686,7 @@
       <w:proofErr w:type="spellEnd"/>
       <w:r>
         <w:rPr>
-          <w:rFonts w:ascii="Segoe UI" w:hAnsi="Segoe UI" w:cs="Segoe UI"/>
+          <w:rFonts w:ascii="Franklin Gothic Book" w:hAnsi="Franklin Gothic Book" w:cs="Segoe UI"/>
           <w:sz w:val="21"/>
           <w:szCs w:val="21"/>
         </w:rPr>
@@ -526,7 +695,7 @@
       <w:proofErr w:type="spellStart"/>
       <w:r>
         <w:rPr>
-          <w:rFonts w:ascii="Segoe UI" w:hAnsi="Segoe UI" w:cs="Segoe UI"/>
+          <w:rFonts w:ascii="Franklin Gothic Book" w:hAnsi="Franklin Gothic Book" w:cs="Segoe UI"/>
           <w:sz w:val="21"/>
           <w:szCs w:val="21"/>
         </w:rPr>
@@ -535,7 +704,7 @@
       <w:proofErr w:type="spellEnd"/>
       <w:r>
         <w:rPr>
-          <w:rFonts w:ascii="Segoe UI" w:hAnsi="Segoe UI" w:cs="Segoe UI"/>
+          <w:rFonts w:ascii="Franklin Gothic Book" w:hAnsi="Franklin Gothic Book" w:cs="Segoe UI"/>
           <w:sz w:val="21"/>
           <w:szCs w:val="21"/>
         </w:rPr>
@@ -546,17 +715,28 @@
       <w:pPr>
         <w:pStyle w:val="Ttulo2"/>
         <w:rPr>
-          <w:rFonts w:ascii="Segoe UI" w:hAnsi="Segoe UI" w:cs="Segoe UI"/>
-          <w:b w:val="0"/>
-          <w:bCs w:val="0"/>
-        </w:rPr>
-      </w:pPr>
-      <w:r>
-        <w:rPr>
-          <w:rFonts w:ascii="Segoe UI" w:hAnsi="Segoe UI" w:cs="Segoe UI"/>
-          <w:b w:val="0"/>
-          <w:bCs w:val="0"/>
-        </w:rPr>
+          <w:rFonts w:ascii="Franklin Gothic Book" w:hAnsi="Franklin Gothic Book" w:cs="Segoe UI"/>
+          <w:b w:val="0"/>
+          <w:bCs w:val="0"/>
+        </w:rPr>
+      </w:pPr>
+    </w:p>
+    <w:p>
+      <w:pPr>
+        <w:pStyle w:val="Ttulo2"/>
+        <w:rPr>
+          <w:rFonts w:ascii="Franklin Gothic Book" w:hAnsi="Franklin Gothic Book" w:cs="Segoe UI"/>
+          <w:b w:val="0"/>
+          <w:bCs w:val="0"/>
+        </w:rPr>
+      </w:pPr>
+      <w:r>
+        <w:rPr>
+          <w:rFonts w:ascii="Franklin Gothic Book" w:hAnsi="Franklin Gothic Book" w:cs="Segoe UI"/>
+          <w:b w:val="0"/>
+          <w:bCs w:val="0"/>
+        </w:rPr>
+        <w:lastRenderedPageBreak/>
         <w:t>Swagger</w:t>
       </w:r>
     </w:p>
@@ -564,14 +744,14 @@
       <w:pPr>
         <w:pStyle w:val="code-line"/>
         <w:rPr>
-          <w:rFonts w:ascii="Segoe UI" w:hAnsi="Segoe UI" w:cs="Segoe UI"/>
-          <w:sz w:val="21"/>
-          <w:szCs w:val="21"/>
-        </w:rPr>
-      </w:pPr>
-      <w:r>
-        <w:rPr>
-          <w:rFonts w:ascii="Segoe UI" w:hAnsi="Segoe UI" w:cs="Segoe UI"/>
+          <w:rFonts w:ascii="Franklin Gothic Book" w:hAnsi="Franklin Gothic Book" w:cs="Segoe UI"/>
+          <w:sz w:val="21"/>
+          <w:szCs w:val="21"/>
+        </w:rPr>
+      </w:pPr>
+      <w:r>
+        <w:rPr>
+          <w:rFonts w:ascii="Franklin Gothic Book" w:hAnsi="Franklin Gothic Book" w:cs="Segoe UI"/>
           <w:sz w:val="21"/>
           <w:szCs w:val="21"/>
         </w:rPr>
@@ -582,7 +762,7 @@
       <w:pPr>
         <w:pStyle w:val="code-line"/>
         <w:rPr>
-          <w:rFonts w:ascii="Segoe UI" w:hAnsi="Segoe UI" w:cs="Segoe UI"/>
+          <w:rFonts w:ascii="Franklin Gothic Book" w:hAnsi="Franklin Gothic Book" w:cs="Segoe UI"/>
           <w:sz w:val="21"/>
           <w:szCs w:val="21"/>
         </w:rPr>
@@ -592,18 +772,17 @@
       <w:pPr>
         <w:pStyle w:val="Ttulo1"/>
         <w:rPr>
-          <w:rFonts w:ascii="Segoe UI" w:hAnsi="Segoe UI" w:cs="Segoe UI"/>
-          <w:b w:val="0"/>
-          <w:bCs w:val="0"/>
-        </w:rPr>
-      </w:pPr>
-      <w:r>
-        <w:rPr>
-          <w:rFonts w:ascii="Segoe UI" w:hAnsi="Segoe UI" w:cs="Segoe UI"/>
-          <w:b w:val="0"/>
-          <w:bCs w:val="0"/>
-        </w:rPr>
-        <w:lastRenderedPageBreak/>
+          <w:rFonts w:ascii="Franklin Gothic Book" w:hAnsi="Franklin Gothic Book" w:cs="Segoe UI"/>
+          <w:b w:val="0"/>
+          <w:bCs w:val="0"/>
+        </w:rPr>
+      </w:pPr>
+      <w:r>
+        <w:rPr>
+          <w:rFonts w:ascii="Franklin Gothic Book" w:hAnsi="Franklin Gothic Book" w:cs="Segoe UI"/>
+          <w:b w:val="0"/>
+          <w:bCs w:val="0"/>
+        </w:rPr>
         <w:t>Iniciando</w:t>
       </w:r>
     </w:p>
@@ -611,14 +790,14 @@
       <w:pPr>
         <w:pStyle w:val="code-line"/>
         <w:rPr>
-          <w:rFonts w:ascii="Segoe UI" w:hAnsi="Segoe UI" w:cs="Segoe UI"/>
-          <w:sz w:val="21"/>
-          <w:szCs w:val="21"/>
-        </w:rPr>
-      </w:pPr>
-      <w:r>
-        <w:rPr>
-          <w:rFonts w:ascii="Segoe UI" w:hAnsi="Segoe UI" w:cs="Segoe UI"/>
+          <w:rFonts w:ascii="Franklin Gothic Book" w:hAnsi="Franklin Gothic Book" w:cs="Segoe UI"/>
+          <w:sz w:val="21"/>
+          <w:szCs w:val="21"/>
+        </w:rPr>
+      </w:pPr>
+      <w:r>
+        <w:rPr>
+          <w:rFonts w:ascii="Franklin Gothic Book" w:hAnsi="Franklin Gothic Book" w:cs="Segoe UI"/>
           <w:sz w:val="21"/>
           <w:szCs w:val="21"/>
         </w:rPr>
@@ -627,7 +806,7 @@
       <w:proofErr w:type="spellStart"/>
       <w:r>
         <w:rPr>
-          <w:rFonts w:ascii="Segoe UI" w:hAnsi="Segoe UI" w:cs="Segoe UI"/>
+          <w:rFonts w:ascii="Franklin Gothic Book" w:hAnsi="Franklin Gothic Book" w:cs="Segoe UI"/>
           <w:sz w:val="21"/>
           <w:szCs w:val="21"/>
         </w:rPr>
@@ -636,7 +815,7 @@
       <w:proofErr w:type="spellEnd"/>
       <w:r>
         <w:rPr>
-          <w:rFonts w:ascii="Segoe UI" w:hAnsi="Segoe UI" w:cs="Segoe UI"/>
+          <w:rFonts w:ascii="Franklin Gothic Book" w:hAnsi="Franklin Gothic Book" w:cs="Segoe UI"/>
           <w:sz w:val="21"/>
           <w:szCs w:val="21"/>
         </w:rPr>
@@ -647,14 +826,14 @@
       <w:pPr>
         <w:pStyle w:val="code-line"/>
         <w:rPr>
-          <w:rFonts w:ascii="Segoe UI" w:hAnsi="Segoe UI" w:cs="Segoe UI"/>
-          <w:sz w:val="21"/>
-          <w:szCs w:val="21"/>
-        </w:rPr>
-      </w:pPr>
-      <w:r>
-        <w:rPr>
-          <w:rFonts w:ascii="Segoe UI" w:hAnsi="Segoe UI" w:cs="Segoe UI"/>
+          <w:rFonts w:ascii="Franklin Gothic Book" w:hAnsi="Franklin Gothic Book" w:cs="Segoe UI"/>
+          <w:sz w:val="21"/>
+          <w:szCs w:val="21"/>
+        </w:rPr>
+      </w:pPr>
+      <w:r>
+        <w:rPr>
+          <w:rFonts w:ascii="Franklin Gothic Book" w:hAnsi="Franklin Gothic Book" w:cs="Segoe UI"/>
           <w:sz w:val="21"/>
           <w:szCs w:val="21"/>
         </w:rPr>
@@ -665,14 +844,14 @@
       <w:pPr>
         <w:pStyle w:val="Ttulo2"/>
         <w:rPr>
-          <w:rFonts w:ascii="Segoe UI" w:hAnsi="Segoe UI" w:cs="Segoe UI"/>
-          <w:b w:val="0"/>
-          <w:bCs w:val="0"/>
-        </w:rPr>
-      </w:pPr>
-      <w:r>
-        <w:rPr>
-          <w:rFonts w:ascii="Segoe UI" w:hAnsi="Segoe UI" w:cs="Segoe UI"/>
+          <w:rFonts w:ascii="Franklin Gothic Book" w:hAnsi="Franklin Gothic Book" w:cs="Segoe UI"/>
+          <w:b w:val="0"/>
+          <w:bCs w:val="0"/>
+        </w:rPr>
+      </w:pPr>
+      <w:r>
+        <w:rPr>
+          <w:rFonts w:ascii="Franklin Gothic Book" w:hAnsi="Franklin Gothic Book" w:cs="Segoe UI"/>
           <w:b w:val="0"/>
           <w:bCs w:val="0"/>
         </w:rPr>
@@ -683,14 +862,14 @@
       <w:pPr>
         <w:pStyle w:val="code-line"/>
         <w:rPr>
-          <w:rFonts w:ascii="Segoe UI" w:hAnsi="Segoe UI" w:cs="Segoe UI"/>
-          <w:sz w:val="21"/>
-          <w:szCs w:val="21"/>
-        </w:rPr>
-      </w:pPr>
-      <w:r>
-        <w:rPr>
-          <w:rFonts w:ascii="Segoe UI" w:hAnsi="Segoe UI" w:cs="Segoe UI"/>
+          <w:rFonts w:ascii="Franklin Gothic Book" w:hAnsi="Franklin Gothic Book" w:cs="Segoe UI"/>
+          <w:sz w:val="21"/>
+          <w:szCs w:val="21"/>
+        </w:rPr>
+      </w:pPr>
+      <w:r>
+        <w:rPr>
+          <w:rFonts w:ascii="Franklin Gothic Book" w:hAnsi="Franklin Gothic Book" w:cs="Segoe UI"/>
           <w:sz w:val="21"/>
           <w:szCs w:val="21"/>
         </w:rPr>
@@ -701,14 +880,14 @@
       <w:pPr>
         <w:pStyle w:val="Ttulo2"/>
         <w:rPr>
-          <w:rFonts w:ascii="Segoe UI" w:hAnsi="Segoe UI" w:cs="Segoe UI"/>
-          <w:b w:val="0"/>
-          <w:bCs w:val="0"/>
-        </w:rPr>
-      </w:pPr>
-      <w:r>
-        <w:rPr>
-          <w:rFonts w:ascii="Segoe UI" w:hAnsi="Segoe UI" w:cs="Segoe UI"/>
+          <w:rFonts w:ascii="Franklin Gothic Book" w:hAnsi="Franklin Gothic Book" w:cs="Segoe UI"/>
+          <w:b w:val="0"/>
+          <w:bCs w:val="0"/>
+        </w:rPr>
+      </w:pPr>
+      <w:r>
+        <w:rPr>
+          <w:rFonts w:ascii="Franklin Gothic Book" w:hAnsi="Franklin Gothic Book" w:cs="Segoe UI"/>
           <w:b w:val="0"/>
           <w:bCs w:val="0"/>
         </w:rPr>
@@ -717,7 +896,7 @@
       <w:proofErr w:type="spellStart"/>
       <w:r>
         <w:rPr>
-          <w:rFonts w:ascii="Segoe UI" w:hAnsi="Segoe UI" w:cs="Segoe UI"/>
+          <w:rFonts w:ascii="Franklin Gothic Book" w:hAnsi="Franklin Gothic Book" w:cs="Segoe UI"/>
           <w:b w:val="0"/>
           <w:bCs w:val="0"/>
         </w:rPr>
@@ -729,14 +908,14 @@
       <w:pPr>
         <w:pStyle w:val="code-line"/>
         <w:rPr>
-          <w:rFonts w:ascii="Segoe UI" w:hAnsi="Segoe UI" w:cs="Segoe UI"/>
-          <w:sz w:val="21"/>
-          <w:szCs w:val="21"/>
-        </w:rPr>
-      </w:pPr>
-      <w:r>
-        <w:rPr>
-          <w:rFonts w:ascii="Segoe UI" w:hAnsi="Segoe UI" w:cs="Segoe UI"/>
+          <w:rFonts w:ascii="Franklin Gothic Book" w:hAnsi="Franklin Gothic Book" w:cs="Segoe UI"/>
+          <w:sz w:val="21"/>
+          <w:szCs w:val="21"/>
+        </w:rPr>
+      </w:pPr>
+      <w:r>
+        <w:rPr>
+          <w:rFonts w:ascii="Franklin Gothic Book" w:hAnsi="Franklin Gothic Book" w:cs="Segoe UI"/>
           <w:sz w:val="21"/>
           <w:szCs w:val="21"/>
         </w:rPr>
@@ -745,7 +924,7 @@
       <w:r>
         <w:rPr>
           <w:rStyle w:val="apple-converted-space"/>
-          <w:rFonts w:ascii="Segoe UI" w:hAnsi="Segoe UI" w:cs="Segoe UI"/>
+          <w:rFonts w:ascii="Franklin Gothic Book" w:hAnsi="Franklin Gothic Book" w:cs="Segoe UI"/>
           <w:sz w:val="21"/>
           <w:szCs w:val="21"/>
         </w:rPr>
@@ -755,7 +934,7 @@
       <w:r>
         <w:rPr>
           <w:rStyle w:val="CdigoHTML"/>
-          <w:rFonts w:ascii="Consolas" w:hAnsi="Consolas"/>
+          <w:rFonts w:ascii="Franklin Gothic Book" w:hAnsi="Franklin Gothic Book"/>
           <w:sz w:val="21"/>
           <w:szCs w:val="21"/>
         </w:rPr>
@@ -765,7 +944,7 @@
       <w:r>
         <w:rPr>
           <w:rStyle w:val="CdigoHTML"/>
-          <w:rFonts w:ascii="Consolas" w:hAnsi="Consolas"/>
+          <w:rFonts w:ascii="Franklin Gothic Book" w:hAnsi="Franklin Gothic Book"/>
           <w:sz w:val="21"/>
           <w:szCs w:val="21"/>
         </w:rPr>
@@ -775,7 +954,7 @@
       <w:r>
         <w:rPr>
           <w:rStyle w:val="CdigoHTML"/>
-          <w:rFonts w:ascii="Consolas" w:hAnsi="Consolas"/>
+          <w:rFonts w:ascii="Franklin Gothic Book" w:hAnsi="Franklin Gothic Book"/>
           <w:sz w:val="21"/>
           <w:szCs w:val="21"/>
         </w:rPr>
@@ -787,14 +966,14 @@
       <w:pPr>
         <w:pStyle w:val="Ttulo2"/>
         <w:rPr>
-          <w:rFonts w:ascii="Segoe UI" w:hAnsi="Segoe UI" w:cs="Segoe UI"/>
-          <w:b w:val="0"/>
-          <w:bCs w:val="0"/>
-        </w:rPr>
-      </w:pPr>
-      <w:r>
-        <w:rPr>
-          <w:rFonts w:ascii="Segoe UI" w:hAnsi="Segoe UI" w:cs="Segoe UI"/>
+          <w:rFonts w:ascii="Franklin Gothic Book" w:hAnsi="Franklin Gothic Book" w:cs="Segoe UI"/>
+          <w:b w:val="0"/>
+          <w:bCs w:val="0"/>
+        </w:rPr>
+      </w:pPr>
+      <w:r>
+        <w:rPr>
+          <w:rFonts w:ascii="Franklin Gothic Book" w:hAnsi="Franklin Gothic Book" w:cs="Segoe UI"/>
           <w:b w:val="0"/>
           <w:bCs w:val="0"/>
         </w:rPr>
@@ -803,7 +982,7 @@
       <w:proofErr w:type="spellStart"/>
       <w:r>
         <w:rPr>
-          <w:rFonts w:ascii="Segoe UI" w:hAnsi="Segoe UI" w:cs="Segoe UI"/>
+          <w:rFonts w:ascii="Franklin Gothic Book" w:hAnsi="Franklin Gothic Book" w:cs="Segoe UI"/>
           <w:b w:val="0"/>
           <w:bCs w:val="0"/>
         </w:rPr>
@@ -812,7 +991,7 @@
       <w:proofErr w:type="spellEnd"/>
       <w:r>
         <w:rPr>
-          <w:rFonts w:ascii="Segoe UI" w:hAnsi="Segoe UI" w:cs="Segoe UI"/>
+          <w:rFonts w:ascii="Franklin Gothic Book" w:hAnsi="Franklin Gothic Book" w:cs="Segoe UI"/>
           <w:b w:val="0"/>
           <w:bCs w:val="0"/>
         </w:rPr>
@@ -823,14 +1002,14 @@
       <w:pPr>
         <w:pStyle w:val="code-line"/>
         <w:rPr>
-          <w:rFonts w:ascii="Segoe UI" w:hAnsi="Segoe UI" w:cs="Segoe UI"/>
-          <w:sz w:val="21"/>
-          <w:szCs w:val="21"/>
-        </w:rPr>
-      </w:pPr>
-      <w:r>
-        <w:rPr>
-          <w:rFonts w:ascii="Segoe UI" w:hAnsi="Segoe UI" w:cs="Segoe UI"/>
+          <w:rFonts w:ascii="Franklin Gothic Book" w:hAnsi="Franklin Gothic Book" w:cs="Segoe UI"/>
+          <w:sz w:val="21"/>
+          <w:szCs w:val="21"/>
+        </w:rPr>
+      </w:pPr>
+      <w:r>
+        <w:rPr>
+          <w:rFonts w:ascii="Franklin Gothic Book" w:hAnsi="Franklin Gothic Book" w:cs="Segoe UI"/>
           <w:sz w:val="21"/>
           <w:szCs w:val="21"/>
         </w:rPr>
@@ -839,7 +1018,7 @@
       <w:proofErr w:type="spellStart"/>
       <w:r>
         <w:rPr>
-          <w:rFonts w:ascii="Segoe UI" w:hAnsi="Segoe UI" w:cs="Segoe UI"/>
+          <w:rFonts w:ascii="Franklin Gothic Book" w:hAnsi="Franklin Gothic Book" w:cs="Segoe UI"/>
           <w:sz w:val="21"/>
           <w:szCs w:val="21"/>
         </w:rPr>
@@ -848,7 +1027,7 @@
       <w:proofErr w:type="spellEnd"/>
       <w:r>
         <w:rPr>
-          <w:rFonts w:ascii="Segoe UI" w:hAnsi="Segoe UI" w:cs="Segoe UI"/>
+          <w:rFonts w:ascii="Franklin Gothic Book" w:hAnsi="Franklin Gothic Book" w:cs="Segoe UI"/>
           <w:sz w:val="21"/>
           <w:szCs w:val="21"/>
         </w:rPr>
@@ -857,7 +1036,7 @@
       <w:proofErr w:type="spellStart"/>
       <w:r>
         <w:rPr>
-          <w:rFonts w:ascii="Segoe UI" w:hAnsi="Segoe UI" w:cs="Segoe UI"/>
+          <w:rFonts w:ascii="Franklin Gothic Book" w:hAnsi="Franklin Gothic Book" w:cs="Segoe UI"/>
           <w:sz w:val="21"/>
           <w:szCs w:val="21"/>
         </w:rPr>
@@ -866,7 +1045,7 @@
       <w:proofErr w:type="spellEnd"/>
       <w:r>
         <w:rPr>
-          <w:rFonts w:ascii="Segoe UI" w:hAnsi="Segoe UI" w:cs="Segoe UI"/>
+          <w:rFonts w:ascii="Franklin Gothic Book" w:hAnsi="Franklin Gothic Book" w:cs="Segoe UI"/>
           <w:sz w:val="21"/>
           <w:szCs w:val="21"/>
         </w:rPr>
@@ -875,7 +1054,7 @@
       <w:r>
         <w:rPr>
           <w:rStyle w:val="apple-converted-space"/>
-          <w:rFonts w:ascii="Segoe UI" w:hAnsi="Segoe UI" w:cs="Segoe UI"/>
+          <w:rFonts w:ascii="Franklin Gothic Book" w:hAnsi="Franklin Gothic Book" w:cs="Segoe UI"/>
           <w:sz w:val="21"/>
           <w:szCs w:val="21"/>
         </w:rPr>
@@ -885,7 +1064,7 @@
       <w:r>
         <w:rPr>
           <w:rStyle w:val="CdigoHTML"/>
-          <w:rFonts w:ascii="Consolas" w:hAnsi="Consolas"/>
+          <w:rFonts w:ascii="Franklin Gothic Book" w:hAnsi="Franklin Gothic Book"/>
           <w:sz w:val="21"/>
           <w:szCs w:val="21"/>
         </w:rPr>
@@ -895,7 +1074,7 @@
       <w:r>
         <w:rPr>
           <w:rStyle w:val="CdigoHTML"/>
-          <w:rFonts w:ascii="Consolas" w:hAnsi="Consolas"/>
+          <w:rFonts w:ascii="Franklin Gothic Book" w:hAnsi="Franklin Gothic Book"/>
           <w:sz w:val="21"/>
           <w:szCs w:val="21"/>
         </w:rPr>
@@ -905,7 +1084,7 @@
       <w:r>
         <w:rPr>
           <w:rStyle w:val="CdigoHTML"/>
-          <w:rFonts w:ascii="Consolas" w:hAnsi="Consolas"/>
+          <w:rFonts w:ascii="Franklin Gothic Book" w:hAnsi="Franklin Gothic Book"/>
           <w:sz w:val="21"/>
           <w:szCs w:val="21"/>
         </w:rPr>
@@ -915,7 +1094,7 @@
       <w:r>
         <w:rPr>
           <w:rStyle w:val="apple-converted-space"/>
-          <w:rFonts w:ascii="Segoe UI" w:hAnsi="Segoe UI" w:cs="Segoe UI"/>
+          <w:rFonts w:ascii="Franklin Gothic Book" w:hAnsi="Franklin Gothic Book" w:cs="Segoe UI"/>
           <w:sz w:val="21"/>
           <w:szCs w:val="21"/>
         </w:rPr>
@@ -923,7 +1102,7 @@
       </w:r>
       <w:r>
         <w:rPr>
-          <w:rFonts w:ascii="Segoe UI" w:hAnsi="Segoe UI" w:cs="Segoe UI"/>
+          <w:rFonts w:ascii="Franklin Gothic Book" w:hAnsi="Franklin Gothic Book" w:cs="Segoe UI"/>
           <w:sz w:val="21"/>
           <w:szCs w:val="21"/>
         </w:rPr>
@@ -932,7 +1111,7 @@
       <w:proofErr w:type="spellStart"/>
       <w:r>
         <w:rPr>
-          <w:rFonts w:ascii="Segoe UI" w:hAnsi="Segoe UI" w:cs="Segoe UI"/>
+          <w:rFonts w:ascii="Franklin Gothic Book" w:hAnsi="Franklin Gothic Book" w:cs="Segoe UI"/>
           <w:sz w:val="21"/>
           <w:szCs w:val="21"/>
         </w:rPr>
@@ -941,7 +1120,7 @@
       <w:proofErr w:type="spellEnd"/>
       <w:r>
         <w:rPr>
-          <w:rFonts w:ascii="Segoe UI" w:hAnsi="Segoe UI" w:cs="Segoe UI"/>
+          <w:rFonts w:ascii="Franklin Gothic Book" w:hAnsi="Franklin Gothic Book" w:cs="Segoe UI"/>
           <w:sz w:val="21"/>
           <w:szCs w:val="21"/>
         </w:rPr>
@@ -950,7 +1129,7 @@
       <w:proofErr w:type="spellStart"/>
       <w:r>
         <w:rPr>
-          <w:rFonts w:ascii="Segoe UI" w:hAnsi="Segoe UI" w:cs="Segoe UI"/>
+          <w:rFonts w:ascii="Franklin Gothic Book" w:hAnsi="Franklin Gothic Book" w:cs="Segoe UI"/>
           <w:sz w:val="21"/>
           <w:szCs w:val="21"/>
         </w:rPr>
@@ -959,7 +1138,7 @@
       <w:proofErr w:type="spellEnd"/>
       <w:r>
         <w:rPr>
-          <w:rFonts w:ascii="Segoe UI" w:hAnsi="Segoe UI" w:cs="Segoe UI"/>
+          <w:rFonts w:ascii="Franklin Gothic Book" w:hAnsi="Franklin Gothic Book" w:cs="Segoe UI"/>
           <w:sz w:val="21"/>
           <w:szCs w:val="21"/>
         </w:rPr>
@@ -970,14 +1149,14 @@
       <w:pPr>
         <w:pStyle w:val="Ttulo2"/>
         <w:rPr>
-          <w:rFonts w:ascii="Segoe UI" w:hAnsi="Segoe UI" w:cs="Segoe UI"/>
-          <w:b w:val="0"/>
-          <w:bCs w:val="0"/>
-        </w:rPr>
-      </w:pPr>
-      <w:r>
-        <w:rPr>
-          <w:rFonts w:ascii="Segoe UI" w:hAnsi="Segoe UI" w:cs="Segoe UI"/>
+          <w:rFonts w:ascii="Franklin Gothic Book" w:hAnsi="Franklin Gothic Book" w:cs="Segoe UI"/>
+          <w:b w:val="0"/>
+          <w:bCs w:val="0"/>
+        </w:rPr>
+      </w:pPr>
+      <w:r>
+        <w:rPr>
+          <w:rFonts w:ascii="Franklin Gothic Book" w:hAnsi="Franklin Gothic Book" w:cs="Segoe UI"/>
           <w:b w:val="0"/>
           <w:bCs w:val="0"/>
         </w:rPr>
@@ -988,7 +1167,7 @@
       <w:pPr>
         <w:pStyle w:val="code-line"/>
         <w:rPr>
-          <w:rFonts w:ascii="Segoe UI" w:hAnsi="Segoe UI" w:cs="Segoe UI"/>
+          <w:rFonts w:ascii="Franklin Gothic Book" w:hAnsi="Franklin Gothic Book" w:cs="Segoe UI"/>
           <w:sz w:val="21"/>
           <w:szCs w:val="21"/>
         </w:rPr>
@@ -996,7 +1175,7 @@
       <w:r>
         <w:rPr>
           <w:rStyle w:val="CdigoHTML"/>
-          <w:rFonts w:ascii="Consolas" w:hAnsi="Consolas"/>
+          <w:rFonts w:ascii="Franklin Gothic Book" w:hAnsi="Franklin Gothic Book"/>
           <w:sz w:val="21"/>
           <w:szCs w:val="21"/>
         </w:rPr>
@@ -1006,7 +1185,7 @@
       <w:r>
         <w:rPr>
           <w:rStyle w:val="CdigoHTML"/>
-          <w:rFonts w:ascii="Consolas" w:hAnsi="Consolas"/>
+          <w:rFonts w:ascii="Franklin Gothic Book" w:hAnsi="Franklin Gothic Book"/>
           <w:sz w:val="21"/>
           <w:szCs w:val="21"/>
         </w:rPr>
@@ -1016,7 +1195,7 @@
       <w:r>
         <w:rPr>
           <w:rStyle w:val="CdigoHTML"/>
-          <w:rFonts w:ascii="Consolas" w:hAnsi="Consolas"/>
+          <w:rFonts w:ascii="Franklin Gothic Book" w:hAnsi="Franklin Gothic Book"/>
           <w:sz w:val="21"/>
           <w:szCs w:val="21"/>
         </w:rPr>
@@ -1027,14 +1206,14 @@
       <w:pPr>
         <w:pStyle w:val="code-line"/>
         <w:rPr>
-          <w:rFonts w:ascii="Segoe UI" w:hAnsi="Segoe UI" w:cs="Segoe UI"/>
-          <w:sz w:val="21"/>
-          <w:szCs w:val="21"/>
-        </w:rPr>
-      </w:pPr>
-      <w:r>
-        <w:rPr>
-          <w:rFonts w:ascii="Segoe UI" w:hAnsi="Segoe UI" w:cs="Segoe UI"/>
+          <w:rFonts w:ascii="Franklin Gothic Book" w:hAnsi="Franklin Gothic Book" w:cs="Segoe UI"/>
+          <w:sz w:val="21"/>
+          <w:szCs w:val="21"/>
+        </w:rPr>
+      </w:pPr>
+      <w:r>
+        <w:rPr>
+          <w:rFonts w:ascii="Franklin Gothic Book" w:hAnsi="Franklin Gothic Book" w:cs="Segoe UI"/>
           <w:sz w:val="21"/>
           <w:szCs w:val="21"/>
         </w:rPr>
@@ -1042,23 +1221,15 @@
       </w:r>
       <w:r>
         <w:rPr>
-          <w:rFonts w:ascii="Segoe UI" w:hAnsi="Segoe UI" w:cs="Segoe UI"/>
-          <w:sz w:val="21"/>
-          <w:szCs w:val="21"/>
-        </w:rPr>
-        <w:t xml:space="preserve"> </w:t>
-      </w:r>
-      <w:r>
-        <w:rPr>
-          <w:rFonts w:ascii="Segoe UI" w:hAnsi="Segoe UI" w:cs="Segoe UI"/>
-          <w:sz w:val="21"/>
-          <w:szCs w:val="21"/>
-        </w:rPr>
-        <w:t>(local)</w:t>
-      </w:r>
-      <w:r>
-        <w:rPr>
-          <w:rFonts w:ascii="Segoe UI" w:hAnsi="Segoe UI" w:cs="Segoe UI"/>
+          <w:rFonts w:ascii="Franklin Gothic Book" w:hAnsi="Franklin Gothic Book" w:cs="Segoe UI"/>
+          <w:sz w:val="21"/>
+          <w:szCs w:val="21"/>
+        </w:rPr>
+        <w:t xml:space="preserve"> (local)</w:t>
+      </w:r>
+      <w:r>
+        <w:rPr>
+          <w:rFonts w:ascii="Franklin Gothic Book" w:hAnsi="Franklin Gothic Book" w:cs="Segoe UI"/>
           <w:sz w:val="21"/>
           <w:szCs w:val="21"/>
         </w:rPr>
@@ -1067,17 +1238,17 @@
       <w:r>
         <w:rPr>
           <w:rStyle w:val="apple-converted-space"/>
-          <w:rFonts w:ascii="Segoe UI" w:hAnsi="Segoe UI" w:cs="Segoe UI"/>
+          <w:rFonts w:ascii="Franklin Gothic Book" w:hAnsi="Franklin Gothic Book" w:cs="Segoe UI"/>
           <w:sz w:val="21"/>
           <w:szCs w:val="21"/>
         </w:rPr>
         <w:t> </w:t>
       </w:r>
-      <w:hyperlink r:id="rId6" w:history="1">
+      <w:hyperlink r:id="rId9" w:history="1">
         <w:r>
           <w:rPr>
             <w:rStyle w:val="Hyperlink"/>
-            <w:rFonts w:ascii="Segoe UI" w:hAnsi="Segoe UI" w:cs="Segoe UI"/>
+            <w:rFonts w:ascii="Franklin Gothic Book" w:hAnsi="Franklin Gothic Book" w:cs="Segoe UI"/>
             <w:color w:val="auto"/>
             <w:sz w:val="21"/>
             <w:szCs w:val="21"/>
@@ -1088,7 +1259,7 @@
       <w:r>
         <w:rPr>
           <w:rStyle w:val="apple-converted-space"/>
-          <w:rFonts w:ascii="Segoe UI" w:hAnsi="Segoe UI" w:cs="Segoe UI"/>
+          <w:rFonts w:ascii="Franklin Gothic Book" w:hAnsi="Franklin Gothic Book" w:cs="Segoe UI"/>
           <w:sz w:val="21"/>
           <w:szCs w:val="21"/>
         </w:rPr>
@@ -1099,14 +1270,14 @@
       <w:pPr>
         <w:pStyle w:val="Ttulo1"/>
         <w:rPr>
-          <w:rFonts w:ascii="Segoe UI" w:hAnsi="Segoe UI" w:cs="Segoe UI"/>
-          <w:b w:val="0"/>
-          <w:bCs w:val="0"/>
-        </w:rPr>
-      </w:pPr>
-      <w:r>
-        <w:rPr>
-          <w:rFonts w:ascii="Segoe UI" w:hAnsi="Segoe UI" w:cs="Segoe UI"/>
+          <w:rFonts w:ascii="Franklin Gothic Book" w:hAnsi="Franklin Gothic Book" w:cs="Segoe UI"/>
+          <w:b w:val="0"/>
+          <w:bCs w:val="0"/>
+        </w:rPr>
+      </w:pPr>
+      <w:r>
+        <w:rPr>
+          <w:rFonts w:ascii="Franklin Gothic Book" w:hAnsi="Franklin Gothic Book" w:cs="Segoe UI"/>
           <w:b w:val="0"/>
           <w:bCs w:val="0"/>
         </w:rPr>
@@ -1117,14 +1288,14 @@
       <w:pPr>
         <w:pStyle w:val="code-line"/>
         <w:rPr>
-          <w:rFonts w:ascii="Segoe UI" w:hAnsi="Segoe UI" w:cs="Segoe UI"/>
-          <w:sz w:val="21"/>
-          <w:szCs w:val="21"/>
-        </w:rPr>
-      </w:pPr>
-      <w:r>
-        <w:rPr>
-          <w:rFonts w:ascii="Segoe UI" w:hAnsi="Segoe UI" w:cs="Segoe UI"/>
+          <w:rFonts w:ascii="Franklin Gothic Book" w:hAnsi="Franklin Gothic Book" w:cs="Segoe UI"/>
+          <w:sz w:val="21"/>
+          <w:szCs w:val="21"/>
+        </w:rPr>
+      </w:pPr>
+      <w:r>
+        <w:rPr>
+          <w:rFonts w:ascii="Franklin Gothic Book" w:hAnsi="Franklin Gothic Book" w:cs="Segoe UI"/>
           <w:sz w:val="21"/>
           <w:szCs w:val="21"/>
         </w:rPr>
@@ -1133,7 +1304,7 @@
       <w:proofErr w:type="spellStart"/>
       <w:r>
         <w:rPr>
-          <w:rFonts w:ascii="Segoe UI" w:hAnsi="Segoe UI" w:cs="Segoe UI"/>
+          <w:rFonts w:ascii="Franklin Gothic Book" w:hAnsi="Franklin Gothic Book" w:cs="Segoe UI"/>
           <w:sz w:val="21"/>
           <w:szCs w:val="21"/>
         </w:rPr>
@@ -1142,35 +1313,25 @@
       <w:proofErr w:type="spellEnd"/>
       <w:r>
         <w:rPr>
-          <w:rFonts w:ascii="Segoe UI" w:hAnsi="Segoe UI" w:cs="Segoe UI"/>
-          <w:sz w:val="21"/>
-          <w:szCs w:val="21"/>
-        </w:rPr>
-        <w:t xml:space="preserve">, nesta aplicação, foi implementado o framework Swagger. Para ajudar, utiliza-se de uma interface gráfica </w:t>
-      </w:r>
-      <w:bookmarkStart w:id="0" w:name="_GoBack"/>
-      <w:bookmarkEnd w:id="0"/>
-      <w:r>
-        <w:rPr>
-          <w:rFonts w:ascii="Segoe UI" w:hAnsi="Segoe UI" w:cs="Segoe UI"/>
-          <w:sz w:val="21"/>
-          <w:szCs w:val="21"/>
-        </w:rPr>
-        <w:t>leve e intuitiva.</w:t>
-      </w:r>
-    </w:p>
-    <w:p>
-      <w:pPr>
-        <w:pStyle w:val="code-line"/>
-        <w:rPr>
-          <w:rFonts w:ascii="Segoe UI" w:hAnsi="Segoe UI" w:cs="Segoe UI"/>
-          <w:sz w:val="21"/>
-          <w:szCs w:val="21"/>
-        </w:rPr>
-      </w:pPr>
-      <w:r>
-        <w:rPr>
-          <w:rFonts w:ascii="Segoe UI" w:hAnsi="Segoe UI" w:cs="Segoe UI"/>
+          <w:rFonts w:ascii="Franklin Gothic Book" w:hAnsi="Franklin Gothic Book" w:cs="Segoe UI"/>
+          <w:sz w:val="21"/>
+          <w:szCs w:val="21"/>
+        </w:rPr>
+        <w:t>, nesta aplicação, foi implementado o framework Swagger. Para ajudar, utiliza-se de uma interface gráfica leve e intuitiva.</w:t>
+      </w:r>
+    </w:p>
+    <w:p>
+      <w:pPr>
+        <w:pStyle w:val="code-line"/>
+        <w:rPr>
+          <w:rFonts w:ascii="Franklin Gothic Book" w:hAnsi="Franklin Gothic Book" w:cs="Segoe UI"/>
+          <w:sz w:val="21"/>
+          <w:szCs w:val="21"/>
+        </w:rPr>
+      </w:pPr>
+      <w:r>
+        <w:rPr>
+          <w:rFonts w:ascii="Franklin Gothic Book" w:hAnsi="Franklin Gothic Book" w:cs="Segoe UI"/>
           <w:sz w:val="21"/>
           <w:szCs w:val="21"/>
         </w:rPr>
@@ -1181,7 +1342,7 @@
       <w:pPr>
         <w:pStyle w:val="code-line"/>
         <w:rPr>
-          <w:rFonts w:ascii="Segoe UI" w:hAnsi="Segoe UI" w:cs="Segoe UI"/>
+          <w:rFonts w:ascii="Franklin Gothic Book" w:hAnsi="Franklin Gothic Book" w:cs="Segoe UI"/>
           <w:sz w:val="21"/>
           <w:szCs w:val="21"/>
         </w:rPr>
@@ -1189,7 +1350,7 @@
       <w:r>
         <w:rPr>
           <w:rStyle w:val="CdigoHTML"/>
-          <w:rFonts w:ascii="Consolas" w:hAnsi="Consolas"/>
+          <w:rFonts w:ascii="Franklin Gothic Book" w:hAnsi="Franklin Gothic Book"/>
           <w:sz w:val="21"/>
           <w:szCs w:val="21"/>
         </w:rPr>
@@ -1199,7 +1360,7 @@
       <w:r>
         <w:rPr>
           <w:rStyle w:val="CdigoHTML"/>
-          <w:rFonts w:ascii="Consolas" w:hAnsi="Consolas"/>
+          <w:rFonts w:ascii="Franklin Gothic Book" w:hAnsi="Franklin Gothic Book"/>
           <w:sz w:val="21"/>
           <w:szCs w:val="21"/>
         </w:rPr>
@@ -1209,7 +1370,7 @@
       <w:r>
         <w:rPr>
           <w:rStyle w:val="CdigoHTML"/>
-          <w:rFonts w:ascii="Consolas" w:hAnsi="Consolas"/>
+          <w:rFonts w:ascii="Franklin Gothic Book" w:hAnsi="Franklin Gothic Book"/>
           <w:sz w:val="21"/>
           <w:szCs w:val="21"/>
         </w:rPr>
@@ -1220,14 +1381,14 @@
       <w:pPr>
         <w:pStyle w:val="code-line"/>
         <w:rPr>
-          <w:rFonts w:ascii="Segoe UI" w:hAnsi="Segoe UI" w:cs="Segoe UI"/>
-          <w:sz w:val="21"/>
-          <w:szCs w:val="21"/>
-        </w:rPr>
-      </w:pPr>
-      <w:r>
-        <w:rPr>
-          <w:rFonts w:ascii="Segoe UI" w:hAnsi="Segoe UI" w:cs="Segoe UI"/>
+          <w:rFonts w:ascii="Franklin Gothic Book" w:hAnsi="Franklin Gothic Book" w:cs="Segoe UI"/>
+          <w:sz w:val="21"/>
+          <w:szCs w:val="21"/>
+        </w:rPr>
+      </w:pPr>
+      <w:r>
+        <w:rPr>
+          <w:rFonts w:ascii="Franklin Gothic Book" w:hAnsi="Franklin Gothic Book" w:cs="Segoe UI"/>
           <w:sz w:val="21"/>
           <w:szCs w:val="21"/>
         </w:rPr>
@@ -1235,23 +1396,15 @@
       </w:r>
       <w:r>
         <w:rPr>
-          <w:rFonts w:ascii="Segoe UI" w:hAnsi="Segoe UI" w:cs="Segoe UI"/>
-          <w:sz w:val="21"/>
-          <w:szCs w:val="21"/>
-        </w:rPr>
-        <w:t xml:space="preserve"> </w:t>
-      </w:r>
-      <w:r>
-        <w:rPr>
-          <w:rFonts w:ascii="Segoe UI" w:hAnsi="Segoe UI" w:cs="Segoe UI"/>
-          <w:sz w:val="21"/>
-          <w:szCs w:val="21"/>
-        </w:rPr>
-        <w:t>(local)</w:t>
-      </w:r>
-      <w:r>
-        <w:rPr>
-          <w:rFonts w:ascii="Segoe UI" w:hAnsi="Segoe UI" w:cs="Segoe UI"/>
+          <w:rFonts w:ascii="Franklin Gothic Book" w:hAnsi="Franklin Gothic Book" w:cs="Segoe UI"/>
+          <w:sz w:val="21"/>
+          <w:szCs w:val="21"/>
+        </w:rPr>
+        <w:t xml:space="preserve"> (local)</w:t>
+      </w:r>
+      <w:r>
+        <w:rPr>
+          <w:rFonts w:ascii="Franklin Gothic Book" w:hAnsi="Franklin Gothic Book" w:cs="Segoe UI"/>
           <w:sz w:val="21"/>
           <w:szCs w:val="21"/>
         </w:rPr>
@@ -1260,17 +1413,17 @@
       <w:r>
         <w:rPr>
           <w:rStyle w:val="apple-converted-space"/>
-          <w:rFonts w:ascii="Segoe UI" w:hAnsi="Segoe UI" w:cs="Segoe UI"/>
+          <w:rFonts w:ascii="Franklin Gothic Book" w:hAnsi="Franklin Gothic Book" w:cs="Segoe UI"/>
           <w:sz w:val="21"/>
           <w:szCs w:val="21"/>
         </w:rPr>
         <w:t> </w:t>
       </w:r>
-      <w:hyperlink r:id="rId7" w:history="1">
+      <w:hyperlink r:id="rId10" w:history="1">
         <w:r>
           <w:rPr>
             <w:rStyle w:val="Hyperlink"/>
-            <w:rFonts w:ascii="Segoe UI" w:hAnsi="Segoe UI" w:cs="Segoe UI"/>
+            <w:rFonts w:ascii="Franklin Gothic Book" w:hAnsi="Franklin Gothic Book" w:cs="Segoe UI"/>
             <w:color w:val="auto"/>
             <w:sz w:val="21"/>
             <w:szCs w:val="21"/>
@@ -1281,7 +1434,7 @@
       <w:r>
         <w:rPr>
           <w:rStyle w:val="apple-converted-space"/>
-          <w:rFonts w:ascii="Segoe UI" w:hAnsi="Segoe UI" w:cs="Segoe UI"/>
+          <w:rFonts w:ascii="Franklin Gothic Book" w:hAnsi="Franklin Gothic Book" w:cs="Segoe UI"/>
           <w:sz w:val="21"/>
           <w:szCs w:val="21"/>
         </w:rPr>
@@ -1292,14 +1445,14 @@
       <w:pPr>
         <w:pStyle w:val="Ttulo1"/>
         <w:rPr>
-          <w:rFonts w:ascii="Segoe UI" w:hAnsi="Segoe UI" w:cs="Segoe UI"/>
-          <w:b w:val="0"/>
-          <w:bCs w:val="0"/>
-        </w:rPr>
-      </w:pPr>
-      <w:r>
-        <w:rPr>
-          <w:rFonts w:ascii="Segoe UI" w:hAnsi="Segoe UI" w:cs="Segoe UI"/>
+          <w:rFonts w:ascii="Franklin Gothic Book" w:hAnsi="Franklin Gothic Book" w:cs="Segoe UI"/>
+          <w:b w:val="0"/>
+          <w:bCs w:val="0"/>
+        </w:rPr>
+      </w:pPr>
+      <w:r>
+        <w:rPr>
+          <w:rFonts w:ascii="Franklin Gothic Book" w:hAnsi="Franklin Gothic Book" w:cs="Segoe UI"/>
           <w:b w:val="0"/>
           <w:bCs w:val="0"/>
         </w:rPr>
@@ -1311,124 +1464,89 @@
         <w:pStyle w:val="code-line"/>
         <w:spacing w:after="0" w:afterAutospacing="0"/>
         <w:rPr>
-          <w:rFonts w:ascii="Segoe UI" w:hAnsi="Segoe UI" w:cs="Segoe UI"/>
-          <w:sz w:val="21"/>
-          <w:szCs w:val="21"/>
-        </w:rPr>
-      </w:pPr>
-      <w:r>
-        <w:rPr>
-          <w:rFonts w:ascii="Segoe UI" w:hAnsi="Segoe UI" w:cs="Segoe UI"/>
+          <w:rFonts w:ascii="Franklin Gothic Book" w:hAnsi="Franklin Gothic Book" w:cs="Segoe UI"/>
+          <w:sz w:val="21"/>
+          <w:szCs w:val="21"/>
+        </w:rPr>
+      </w:pPr>
+      <w:r>
+        <w:rPr>
+          <w:rFonts w:ascii="Franklin Gothic Book" w:hAnsi="Franklin Gothic Book" w:cs="Segoe UI"/>
           <w:b/>
           <w:sz w:val="21"/>
           <w:szCs w:val="21"/>
         </w:rPr>
-        <w:t xml:space="preserve">Documentação </w:t>
-      </w:r>
-      <w:r>
-        <w:rPr>
-          <w:rFonts w:ascii="Segoe UI" w:hAnsi="Segoe UI" w:cs="Segoe UI"/>
+        <w:lastRenderedPageBreak/>
+        <w:t>Documentação da API:</w:t>
+      </w:r>
+      <w:r>
+        <w:rPr>
+          <w:rFonts w:ascii="Franklin Gothic Book" w:hAnsi="Franklin Gothic Book" w:cs="Segoe UI"/>
+          <w:sz w:val="21"/>
+          <w:szCs w:val="21"/>
+        </w:rPr>
+        <w:t xml:space="preserve"> Se referir ao documento </w:t>
+      </w:r>
+      <w:proofErr w:type="spellStart"/>
+      <w:r>
+        <w:rPr>
+          <w:rFonts w:ascii="Franklin Gothic Book" w:hAnsi="Franklin Gothic Book" w:cs="Segoe UI"/>
+          <w:sz w:val="21"/>
+          <w:szCs w:val="21"/>
+        </w:rPr>
+        <w:t>API_Docs_ProjetoCliente</w:t>
+      </w:r>
+      <w:proofErr w:type="spellEnd"/>
+    </w:p>
+    <w:p>
+      <w:pPr>
+        <w:pStyle w:val="code-line"/>
+        <w:spacing w:after="0" w:afterAutospacing="0"/>
+        <w:rPr>
+          <w:rFonts w:ascii="Franklin Gothic Book" w:hAnsi="Franklin Gothic Book" w:cs="Segoe UI"/>
+          <w:sz w:val="21"/>
+          <w:szCs w:val="21"/>
+        </w:rPr>
+      </w:pPr>
+      <w:r>
+        <w:rPr>
+          <w:rFonts w:ascii="Franklin Gothic Book" w:hAnsi="Franklin Gothic Book" w:cs="Segoe UI"/>
           <w:b/>
           <w:sz w:val="21"/>
           <w:szCs w:val="21"/>
         </w:rPr>
-        <w:t xml:space="preserve">da </w:t>
-      </w:r>
-      <w:r>
-        <w:rPr>
-          <w:rFonts w:ascii="Segoe UI" w:hAnsi="Segoe UI" w:cs="Segoe UI"/>
-          <w:b/>
-          <w:sz w:val="21"/>
-          <w:szCs w:val="21"/>
-        </w:rPr>
-        <w:t>API:</w:t>
-      </w:r>
-      <w:r>
-        <w:rPr>
-          <w:rFonts w:ascii="Segoe UI" w:hAnsi="Segoe UI" w:cs="Segoe UI"/>
-          <w:sz w:val="21"/>
-          <w:szCs w:val="21"/>
-        </w:rPr>
-        <w:t xml:space="preserve"> Se referir ao documento </w:t>
-      </w:r>
-      <w:proofErr w:type="spellStart"/>
-      <w:r>
-        <w:rPr>
-          <w:rFonts w:ascii="Segoe UI" w:hAnsi="Segoe UI" w:cs="Segoe UI"/>
-          <w:sz w:val="21"/>
-          <w:szCs w:val="21"/>
-        </w:rPr>
-        <w:t>API_Docs_ProjetoCliente</w:t>
-      </w:r>
-      <w:proofErr w:type="spellEnd"/>
-    </w:p>
-    <w:p>
-      <w:pPr>
-        <w:pStyle w:val="code-line"/>
-        <w:spacing w:after="0" w:afterAutospacing="0"/>
-        <w:rPr>
-          <w:rFonts w:ascii="Segoe UI" w:hAnsi="Segoe UI" w:cs="Segoe UI"/>
-          <w:sz w:val="21"/>
-          <w:szCs w:val="21"/>
-        </w:rPr>
-      </w:pPr>
-      <w:r>
-        <w:rPr>
-          <w:rFonts w:ascii="Segoe UI" w:hAnsi="Segoe UI" w:cs="Segoe UI"/>
-          <w:b/>
-          <w:sz w:val="21"/>
-          <w:szCs w:val="21"/>
-        </w:rPr>
-        <w:t>Especificação do projeto</w:t>
-      </w:r>
-      <w:r>
-        <w:rPr>
-          <w:rFonts w:ascii="Segoe UI" w:hAnsi="Segoe UI" w:cs="Segoe UI"/>
-          <w:b/>
-          <w:sz w:val="21"/>
-          <w:szCs w:val="21"/>
-        </w:rPr>
-        <w:t>:</w:t>
-      </w:r>
-      <w:r>
-        <w:rPr>
-          <w:rFonts w:ascii="Segoe UI" w:hAnsi="Segoe UI" w:cs="Segoe UI"/>
-          <w:sz w:val="21"/>
-          <w:szCs w:val="21"/>
-        </w:rPr>
-        <w:t xml:space="preserve"> Se referir ao documento </w:t>
-      </w:r>
-      <w:r>
-        <w:rPr>
-          <w:rFonts w:ascii="Segoe UI" w:hAnsi="Segoe UI" w:cs="Segoe UI"/>
-          <w:sz w:val="21"/>
-          <w:szCs w:val="21"/>
-        </w:rPr>
-        <w:t>TEST_PLATCORP_V1</w:t>
-      </w:r>
-    </w:p>
-    <w:p>
-      <w:pPr>
-        <w:pStyle w:val="code-line"/>
-        <w:rPr>
-          <w:rFonts w:ascii="Segoe UI" w:hAnsi="Segoe UI" w:cs="Segoe UI"/>
-          <w:sz w:val="21"/>
-          <w:szCs w:val="21"/>
-        </w:rPr>
-      </w:pPr>
-      <w:r>
-        <w:rPr>
-          <w:rFonts w:ascii="Segoe UI" w:hAnsi="Segoe UI" w:cs="Segoe UI"/>
-          <w:sz w:val="21"/>
-          <w:szCs w:val="21"/>
-        </w:rPr>
-        <w:lastRenderedPageBreak/>
+        <w:t>Especificação do projeto:</w:t>
+      </w:r>
+      <w:r>
+        <w:rPr>
+          <w:rFonts w:ascii="Franklin Gothic Book" w:hAnsi="Franklin Gothic Book" w:cs="Segoe UI"/>
+          <w:sz w:val="21"/>
+          <w:szCs w:val="21"/>
+        </w:rPr>
+        <w:t xml:space="preserve"> Se referir ao documento TEST_PLATCORP_V1</w:t>
+      </w:r>
+    </w:p>
+    <w:p>
+      <w:pPr>
+        <w:pStyle w:val="code-line"/>
+        <w:rPr>
+          <w:rFonts w:ascii="Franklin Gothic Book" w:hAnsi="Franklin Gothic Book" w:cs="Segoe UI"/>
+          <w:sz w:val="21"/>
+          <w:szCs w:val="21"/>
+        </w:rPr>
+      </w:pPr>
+      <w:r>
+        <w:rPr>
+          <w:rFonts w:ascii="Franklin Gothic Book" w:hAnsi="Franklin Gothic Book" w:cs="Segoe UI"/>
+          <w:sz w:val="21"/>
+          <w:szCs w:val="21"/>
+        </w:rPr>
         <w:t>Toda a documentação se encontra na pasta</w:t>
       </w:r>
       <w:r>
         <w:rPr>
           <w:rStyle w:val="apple-converted-space"/>
-          <w:rFonts w:ascii="Segoe UI" w:hAnsi="Segoe UI" w:cs="Segoe UI"/>
+          <w:rFonts w:ascii="Franklin Gothic Book" w:hAnsi="Franklin Gothic Book" w:cs="Segoe UI"/>
           <w:sz w:val="21"/>
           <w:szCs w:val="21"/>
         </w:rPr>
@@ -1437,7 +1555,7 @@
       <w:proofErr w:type="spellStart"/>
       <w:r>
         <w:rPr>
-          <w:rFonts w:ascii="Segoe UI" w:hAnsi="Segoe UI" w:cs="Segoe UI"/>
+          <w:rFonts w:ascii="Franklin Gothic Book" w:hAnsi="Franklin Gothic Book" w:cs="Segoe UI"/>
           <w:sz w:val="21"/>
           <w:szCs w:val="21"/>
         </w:rPr>
@@ -1445,7 +1563,7 @@
       </w:r>
       <w:r>
         <w:rPr>
-          <w:rFonts w:ascii="Segoe UI" w:hAnsi="Segoe UI" w:cs="Segoe UI"/>
+          <w:rFonts w:ascii="Franklin Gothic Book" w:hAnsi="Franklin Gothic Book" w:cs="Segoe UI"/>
           <w:sz w:val="21"/>
           <w:szCs w:val="21"/>
         </w:rPr>
@@ -1453,7 +1571,7 @@
       </w:r>
       <w:r>
         <w:rPr>
-          <w:rFonts w:ascii="Segoe UI" w:hAnsi="Segoe UI" w:cs="Segoe UI"/>
+          <w:rFonts w:ascii="Franklin Gothic Book" w:hAnsi="Franklin Gothic Book" w:cs="Segoe UI"/>
           <w:sz w:val="21"/>
           <w:szCs w:val="21"/>
         </w:rPr>
@@ -1462,7 +1580,7 @@
       <w:r>
         <w:rPr>
           <w:rStyle w:val="Hyperlink"/>
-          <w:rFonts w:ascii="Segoe UI" w:hAnsi="Segoe UI" w:cs="Segoe UI"/>
+          <w:rFonts w:ascii="Franklin Gothic Book" w:hAnsi="Franklin Gothic Book" w:cs="Segoe UI"/>
           <w:color w:val="auto"/>
           <w:sz w:val="21"/>
           <w:szCs w:val="21"/>
@@ -1472,7 +1590,7 @@
       <w:proofErr w:type="spellEnd"/>
       <w:r>
         <w:rPr>
-          <w:rFonts w:ascii="Segoe UI" w:hAnsi="Segoe UI" w:cs="Segoe UI"/>
+          <w:rFonts w:ascii="Franklin Gothic Book" w:hAnsi="Franklin Gothic Book" w:cs="Segoe UI"/>
           <w:sz w:val="21"/>
           <w:szCs w:val="21"/>
         </w:rPr>
@@ -1481,7 +1599,7 @@
       <w:r>
         <w:rPr>
           <w:rStyle w:val="apple-converted-space"/>
-          <w:rFonts w:ascii="Segoe UI" w:hAnsi="Segoe UI" w:cs="Segoe UI"/>
+          <w:rFonts w:ascii="Franklin Gothic Book" w:hAnsi="Franklin Gothic Book" w:cs="Segoe UI"/>
           <w:sz w:val="21"/>
           <w:szCs w:val="21"/>
         </w:rPr>
@@ -1489,19 +1607,11 @@
       </w:r>
       <w:r>
         <w:rPr>
-          <w:rFonts w:ascii="Segoe UI" w:hAnsi="Segoe UI" w:cs="Segoe UI"/>
-          <w:sz w:val="21"/>
-          <w:szCs w:val="21"/>
-        </w:rPr>
-        <w:t>do projet</w:t>
-      </w:r>
-      <w:r>
-        <w:rPr>
-          <w:rFonts w:ascii="Segoe UI" w:hAnsi="Segoe UI" w:cs="Segoe UI"/>
-          <w:sz w:val="21"/>
-          <w:szCs w:val="21"/>
-        </w:rPr>
-        <w:t>o.</w:t>
+          <w:rFonts w:ascii="Franklin Gothic Book" w:hAnsi="Franklin Gothic Book" w:cs="Segoe UI"/>
+          <w:sz w:val="21"/>
+          <w:szCs w:val="21"/>
+        </w:rPr>
+        <w:t>do projeto.</w:t>
       </w:r>
     </w:p>
     <w:sectPr>
@@ -2224,12 +2334,23 @@
     <w:name w:val="Hyperlink"/>
     <w:basedOn w:val="Fontepargpadro"/>
     <w:uiPriority w:val="99"/>
-    <w:semiHidden/>
     <w:unhideWhenUsed/>
     <w:rsid w:val="00CB6F94"/>
     <w:rPr>
       <w:color w:val="0000FF"/>
       <w:u w:val="single"/>
+    </w:rPr>
+  </w:style>
+  <w:style w:type="character" w:styleId="MenoPendente">
+    <w:name w:val="Unresolved Mention"/>
+    <w:basedOn w:val="Fontepargpadro"/>
+    <w:uiPriority w:val="99"/>
+    <w:semiHidden/>
+    <w:unhideWhenUsed/>
+    <w:rsid w:val="00DD0277"/>
+    <w:rPr>
+      <w:color w:val="605E5C"/>
+      <w:shd w:val="clear" w:color="auto" w:fill="E1DFDD"/>
     </w:rPr>
   </w:style>
 </w:styles>

</xml_diff>

<commit_message>
hotfix - link do banco na home, readme e docs com spring data jpa
</commit_message>
<xml_diff>
--- a/docs/ProjetoCliente.docx
+++ b/docs/ProjetoCliente.docx
@@ -84,8 +84,6 @@
         </w:rPr>
         <w:t>APIs utilizadas:</w:t>
       </w:r>
-      <w:bookmarkStart w:id="0" w:name="_GoBack"/>
-      <w:bookmarkEnd w:id="0"/>
     </w:p>
     <w:p>
       <w:pPr>
@@ -358,6 +356,8 @@
         </w:rPr>
         <w:t>Spring Boot</w:t>
       </w:r>
+      <w:bookmarkStart w:id="0" w:name="_GoBack"/>
+      <w:bookmarkEnd w:id="0"/>
     </w:p>
     <w:p>
       <w:pPr>
@@ -375,6 +375,42 @@
           <w:szCs w:val="21"/>
         </w:rPr>
         <w:t>Para a aplicação em si. Roda o servidor de forma que outras configurações de servidores externas não sejam necessárias, assim temos uma aplicação que rodaria em qualquer máquina.</w:t>
+      </w:r>
+    </w:p>
+    <w:p>
+      <w:pPr>
+        <w:pStyle w:val="Ttulo2"/>
+        <w:rPr>
+          <w:rFonts w:ascii="Segoe UI" w:hAnsi="Segoe UI" w:cs="Segoe UI"/>
+          <w:b w:val="0"/>
+          <w:bCs w:val="0"/>
+        </w:rPr>
+      </w:pPr>
+      <w:r>
+        <w:rPr>
+          <w:rFonts w:ascii="Segoe UI" w:hAnsi="Segoe UI" w:cs="Segoe UI"/>
+          <w:b w:val="0"/>
+          <w:bCs w:val="0"/>
+        </w:rPr>
+        <w:t>Spring Data JPA</w:t>
+      </w:r>
+    </w:p>
+    <w:p>
+      <w:pPr>
+        <w:pStyle w:val="code-line"/>
+        <w:rPr>
+          <w:rFonts w:ascii="Segoe UI" w:hAnsi="Segoe UI" w:cs="Segoe UI"/>
+          <w:sz w:val="21"/>
+          <w:szCs w:val="21"/>
+        </w:rPr>
+      </w:pPr>
+      <w:r>
+        <w:rPr>
+          <w:rFonts w:ascii="Segoe UI" w:hAnsi="Segoe UI" w:cs="Segoe UI"/>
+          <w:sz w:val="21"/>
+          <w:szCs w:val="21"/>
+        </w:rPr>
+        <w:t>Framework do Spring que providencia suporte para criação de repositórios, modelos de banco de dados e gerencia todo o CRUD da aplicação.</w:t>
       </w:r>
     </w:p>
     <w:p>
@@ -672,6 +708,7 @@
           <w:sz w:val="21"/>
           <w:szCs w:val="21"/>
         </w:rPr>
+        <w:lastRenderedPageBreak/>
         <w:t xml:space="preserve">Gerenciamento de dependências e build do projeto. O projeto </w:t>
       </w:r>
       <w:proofErr w:type="spellStart"/>
@@ -736,7 +773,6 @@
           <w:b w:val="0"/>
           <w:bCs w:val="0"/>
         </w:rPr>
-        <w:lastRenderedPageBreak/>
         <w:t>Swagger</w:t>
       </w:r>
     </w:p>
@@ -1392,6 +1428,7 @@
           <w:sz w:val="21"/>
           <w:szCs w:val="21"/>
         </w:rPr>
+        <w:lastRenderedPageBreak/>
         <w:t>Exemplo</w:t>
       </w:r>
       <w:r>
@@ -1476,7 +1513,6 @@
           <w:sz w:val="21"/>
           <w:szCs w:val="21"/>
         </w:rPr>
-        <w:lastRenderedPageBreak/>
         <w:t>Documentação da API:</w:t>
       </w:r>
       <w:r>

</xml_diff>